<commit_message>
tiny revision to Menu Secret Decoder Chart
</commit_message>
<xml_diff>
--- a/Py/Shell/Menu-Decoder.docx
+++ b/Py/Shell/Menu-Decoder.docx
@@ -27,12 +27,6 @@
         <w:gridCol w:w="4320"/>
       </w:tblGrid>
       <w:tr>
-        <w:tblPrEx>
-          <w:tblCellMar>
-            <w:top w:w="0" w:type="dxa"/>
-            <w:bottom w:w="0" w:type="dxa"/>
-          </w:tblCellMar>
-        </w:tblPrEx>
         <w:tc>
           <w:tcPr>
             <w:tcW w:w="360" w:type="dxa"/>
@@ -149,12 +143,6 @@
         </w:tc>
       </w:tr>
       <w:tr>
-        <w:tblPrEx>
-          <w:tblCellMar>
-            <w:top w:w="0" w:type="dxa"/>
-            <w:bottom w:w="0" w:type="dxa"/>
-          </w:tblCellMar>
-        </w:tblPrEx>
         <w:tc>
           <w:tcPr>
             <w:tcW w:w="360" w:type="dxa"/>
@@ -278,12 +266,6 @@
         </w:tc>
       </w:tr>
       <w:tr>
-        <w:tblPrEx>
-          <w:tblCellMar>
-            <w:top w:w="0" w:type="dxa"/>
-            <w:bottom w:w="0" w:type="dxa"/>
-          </w:tblCellMar>
-        </w:tblPrEx>
         <w:tc>
           <w:tcPr>
             <w:tcW w:w="360" w:type="dxa"/>
@@ -423,12 +405,6 @@
         </w:tc>
       </w:tr>
       <w:tr>
-        <w:tblPrEx>
-          <w:tblCellMar>
-            <w:top w:w="0" w:type="dxa"/>
-            <w:bottom w:w="0" w:type="dxa"/>
-          </w:tblCellMar>
-        </w:tblPrEx>
         <w:tc>
           <w:tcPr>
             <w:tcW w:w="360" w:type="dxa"/>
@@ -568,12 +544,6 @@
         </w:tc>
       </w:tr>
       <w:tr>
-        <w:tblPrEx>
-          <w:tblCellMar>
-            <w:top w:w="0" w:type="dxa"/>
-            <w:bottom w:w="0" w:type="dxa"/>
-          </w:tblCellMar>
-        </w:tblPrEx>
         <w:tc>
           <w:tcPr>
             <w:tcW w:w="360" w:type="dxa"/>
@@ -713,12 +683,6 @@
         </w:tc>
       </w:tr>
       <w:tr>
-        <w:tblPrEx>
-          <w:tblCellMar>
-            <w:top w:w="0" w:type="dxa"/>
-            <w:bottom w:w="0" w:type="dxa"/>
-          </w:tblCellMar>
-        </w:tblPrEx>
         <w:tc>
           <w:tcPr>
             <w:tcW w:w="360" w:type="dxa"/>
@@ -858,12 +822,6 @@
         </w:tc>
       </w:tr>
       <w:tr>
-        <w:tblPrEx>
-          <w:tblCellMar>
-            <w:top w:w="0" w:type="dxa"/>
-            <w:bottom w:w="0" w:type="dxa"/>
-          </w:tblCellMar>
-        </w:tblPrEx>
         <w:tc>
           <w:tcPr>
             <w:tcW w:w="360" w:type="dxa"/>
@@ -1003,12 +961,6 @@
         </w:tc>
       </w:tr>
       <w:tr>
-        <w:tblPrEx>
-          <w:tblCellMar>
-            <w:top w:w="0" w:type="dxa"/>
-            <w:bottom w:w="0" w:type="dxa"/>
-          </w:tblCellMar>
-        </w:tblPrEx>
         <w:tc>
           <w:tcPr>
             <w:tcW w:w="360" w:type="dxa"/>
@@ -1148,12 +1100,6 @@
         </w:tc>
       </w:tr>
       <w:tr>
-        <w:tblPrEx>
-          <w:tblCellMar>
-            <w:top w:w="0" w:type="dxa"/>
-            <w:bottom w:w="0" w:type="dxa"/>
-          </w:tblCellMar>
-        </w:tblPrEx>
         <w:tc>
           <w:tcPr>
             <w:tcW w:w="360" w:type="dxa"/>
@@ -1293,12 +1239,6 @@
         </w:tc>
       </w:tr>
       <w:tr>
-        <w:tblPrEx>
-          <w:tblCellMar>
-            <w:top w:w="0" w:type="dxa"/>
-            <w:bottom w:w="0" w:type="dxa"/>
-          </w:tblCellMar>
-        </w:tblPrEx>
         <w:tc>
           <w:tcPr>
             <w:tcW w:w="360" w:type="dxa"/>
@@ -1438,12 +1378,6 @@
         </w:tc>
       </w:tr>
       <w:tr>
-        <w:tblPrEx>
-          <w:tblCellMar>
-            <w:top w:w="0" w:type="dxa"/>
-            <w:bottom w:w="0" w:type="dxa"/>
-          </w:tblCellMar>
-        </w:tblPrEx>
         <w:tc>
           <w:tcPr>
             <w:tcW w:w="360" w:type="dxa"/>
@@ -1674,12 +1608,6 @@
         </w:tc>
       </w:tr>
       <w:tr>
-        <w:tblPrEx>
-          <w:tblCellMar>
-            <w:top w:w="0" w:type="dxa"/>
-            <w:bottom w:w="0" w:type="dxa"/>
-          </w:tblCellMar>
-        </w:tblPrEx>
         <w:tc>
           <w:tcPr>
             <w:tcW w:w="360" w:type="dxa"/>
@@ -1821,12 +1749,6 @@
         </w:tc>
       </w:tr>
       <w:tr>
-        <w:tblPrEx>
-          <w:tblCellMar>
-            <w:top w:w="0" w:type="dxa"/>
-            <w:bottom w:w="0" w:type="dxa"/>
-          </w:tblCellMar>
-        </w:tblPrEx>
         <w:tc>
           <w:tcPr>
             <w:tcW w:w="360" w:type="dxa"/>
@@ -2093,12 +2015,6 @@
         </w:tc>
       </w:tr>
       <w:tr>
-        <w:tblPrEx>
-          <w:tblCellMar>
-            <w:top w:w="0" w:type="dxa"/>
-            <w:bottom w:w="0" w:type="dxa"/>
-          </w:tblCellMar>
-        </w:tblPrEx>
         <w:tc>
           <w:tcPr>
             <w:tcW w:w="360" w:type="dxa"/>
@@ -2238,12 +2154,6 @@
         </w:tc>
       </w:tr>
       <w:tr>
-        <w:tblPrEx>
-          <w:tblCellMar>
-            <w:top w:w="0" w:type="dxa"/>
-            <w:bottom w:w="0" w:type="dxa"/>
-          </w:tblCellMar>
-        </w:tblPrEx>
         <w:tc>
           <w:tcPr>
             <w:tcW w:w="360" w:type="dxa"/>
@@ -2411,12 +2321,6 @@
         </w:tc>
       </w:tr>
       <w:tr>
-        <w:tblPrEx>
-          <w:tblCellMar>
-            <w:top w:w="0" w:type="dxa"/>
-            <w:bottom w:w="0" w:type="dxa"/>
-          </w:tblCellMar>
-        </w:tblPrEx>
         <w:tc>
           <w:tcPr>
             <w:tcW w:w="360" w:type="dxa"/>
@@ -2556,12 +2460,6 @@
         </w:tc>
       </w:tr>
       <w:tr>
-        <w:tblPrEx>
-          <w:tblCellMar>
-            <w:top w:w="0" w:type="dxa"/>
-            <w:bottom w:w="0" w:type="dxa"/>
-          </w:tblCellMar>
-        </w:tblPrEx>
         <w:tc>
           <w:tcPr>
             <w:tcW w:w="360" w:type="dxa"/>
@@ -2737,12 +2635,6 @@
         </w:tc>
       </w:tr>
       <w:tr>
-        <w:tblPrEx>
-          <w:tblCellMar>
-            <w:top w:w="0" w:type="dxa"/>
-            <w:bottom w:w="0" w:type="dxa"/>
-          </w:tblCellMar>
-        </w:tblPrEx>
         <w:trPr>
           <w:trHeight w:val="381"/>
         </w:trPr>
@@ -2862,10 +2754,204 @@
           <w:szCs w:val="20"/>
         </w:rPr>
       </w:pPr>
+      <w:r>
+        <w:rPr>
+          <w:rFonts w:ascii="Lucida Console" w:hAnsi="Lucida Console"/>
+          <w:noProof/>
+          <w:sz w:val="20"/>
+          <w:szCs w:val="20"/>
+        </w:rPr>
+        <mc:AlternateContent>
+          <mc:Choice Requires="wps">
+            <w:drawing>
+              <wp:anchor distT="0" distB="0" distL="114300" distR="114300" simplePos="0" relativeHeight="251659264" behindDoc="0" locked="0" layoutInCell="1" allowOverlap="1" wp14:anchorId="77728F6B" wp14:editId="72A47473">
+                <wp:simplePos x="0" y="0"/>
+                <wp:positionH relativeFrom="column">
+                  <wp:posOffset>72776</wp:posOffset>
+                </wp:positionH>
+                <wp:positionV relativeFrom="paragraph">
+                  <wp:posOffset>114421</wp:posOffset>
+                </wp:positionV>
+                <wp:extent cx="787078" cy="407043"/>
+                <wp:effectExtent l="0" t="228600" r="13335" b="12065"/>
+                <wp:wrapNone/>
+                <wp:docPr id="1971074501" name="Speech Bubble: Rectangle with Corners Rounded 4"/>
+                <wp:cNvGraphicFramePr/>
+                <a:graphic xmlns:a="http://schemas.openxmlformats.org/drawingml/2006/main">
+                  <a:graphicData uri="http://schemas.microsoft.com/office/word/2010/wordprocessingShape">
+                    <wps:wsp>
+                      <wps:cNvSpPr/>
+                      <wps:spPr>
+                        <a:xfrm>
+                          <a:off x="0" y="0"/>
+                          <a:ext cx="787078" cy="407043"/>
+                        </a:xfrm>
+                        <a:prstGeom prst="wedgeRoundRectCallout">
+                          <a:avLst>
+                            <a:gd name="adj1" fmla="val -36360"/>
+                            <a:gd name="adj2" fmla="val -100813"/>
+                            <a:gd name="adj3" fmla="val 16667"/>
+                          </a:avLst>
+                        </a:prstGeom>
+                        <a:solidFill>
+                          <a:schemeClr val="accent5">
+                            <a:lumMod val="20000"/>
+                            <a:lumOff val="80000"/>
+                          </a:schemeClr>
+                        </a:solidFill>
+                      </wps:spPr>
+                      <wps:style>
+                        <a:lnRef idx="2">
+                          <a:schemeClr val="accent1">
+                            <a:shade val="15000"/>
+                          </a:schemeClr>
+                        </a:lnRef>
+                        <a:fillRef idx="1">
+                          <a:schemeClr val="accent1"/>
+                        </a:fillRef>
+                        <a:effectRef idx="0">
+                          <a:schemeClr val="accent1"/>
+                        </a:effectRef>
+                        <a:fontRef idx="minor">
+                          <a:schemeClr val="lt1"/>
+                        </a:fontRef>
+                      </wps:style>
+                      <wps:txbx>
+                        <w:txbxContent>
+                          <w:p>
+                            <w:pPr>
+                              <w:jc w:val="center"/>
+                              <w:rPr>
+                                <w:rFonts w:ascii="Arial" w:hAnsi="Arial" w:cs="Arial"/>
+                                <w:sz w:val="18"/>
+                                <w:szCs w:val="18"/>
+                              </w:rPr>
+                            </w:pPr>
+                            <w:r>
+                              <w:rPr>
+                                <w:rFonts w:ascii="Arial" w:hAnsi="Arial" w:cs="Arial"/>
+                                <w:sz w:val="18"/>
+                                <w:szCs w:val="18"/>
+                              </w:rPr>
+                              <w:t>Add 100 for Analog</w:t>
+                            </w:r>
+                            <w:r>
+                              <w:rPr>
+                                <w:rFonts w:ascii="Arial" w:hAnsi="Arial" w:cs="Arial"/>
+                                <w:sz w:val="18"/>
+                                <w:szCs w:val="18"/>
+                              </w:rPr>
+                              <w:t xml:space="preserve"> Scope</w:t>
+                            </w:r>
+                          </w:p>
+                        </w:txbxContent>
+                      </wps:txbx>
+                      <wps:bodyPr rot="0" spcFirstLastPara="0" vertOverflow="overflow" horzOverflow="overflow" vert="horz" wrap="square" lIns="9144" tIns="9144" rIns="9144" bIns="9144" numCol="1" spcCol="0" rtlCol="0" fromWordArt="0" anchor="ctr" anchorCtr="0" forceAA="0" compatLnSpc="1">
+                        <a:prstTxWarp prst="textNoShape">
+                          <a:avLst/>
+                        </a:prstTxWarp>
+                        <a:noAutofit/>
+                      </wps:bodyPr>
+                    </wps:wsp>
+                  </a:graphicData>
+                </a:graphic>
+                <wp14:sizeRelH relativeFrom="margin">
+                  <wp14:pctWidth>0</wp14:pctWidth>
+                </wp14:sizeRelH>
+                <wp14:sizeRelV relativeFrom="margin">
+                  <wp14:pctHeight>0</wp14:pctHeight>
+                </wp14:sizeRelV>
+              </wp:anchor>
+            </w:drawing>
+          </mc:Choice>
+          <mc:Fallback>
+            <w:pict>
+              <v:shapetype w14:anchorId="77728F6B" id="_x0000_t62" coordsize="21600,21600" o:spt="62" adj="1350,25920" path="m3600,qx,3600l0@8@12@24,0@9,,18000qy3600,21600l@6,21600@15@27@7,21600,18000,21600qx21600,18000l21600@9@18@30,21600@8,21600,3600qy18000,l@7,0@21@33@6,xe">
+                <v:stroke joinstyle="miter"/>
+                <v:formulas>
+                  <v:f eqn="sum 10800 0 #0"/>
+                  <v:f eqn="sum 10800 0 #1"/>
+                  <v:f eqn="sum #0 0 #1"/>
+                  <v:f eqn="sum @0 @1 0"/>
+                  <v:f eqn="sum 21600 0 #0"/>
+                  <v:f eqn="sum 21600 0 #1"/>
+                  <v:f eqn="if @0 3600 12600"/>
+                  <v:f eqn="if @0 9000 18000"/>
+                  <v:f eqn="if @1 3600 12600"/>
+                  <v:f eqn="if @1 9000 18000"/>
+                  <v:f eqn="if @2 0 #0"/>
+                  <v:f eqn="if @3 @10 0"/>
+                  <v:f eqn="if #0 0 @11"/>
+                  <v:f eqn="if @2 @6 #0"/>
+                  <v:f eqn="if @3 @6 @13"/>
+                  <v:f eqn="if @5 @6 @14"/>
+                  <v:f eqn="if @2 #0 21600"/>
+                  <v:f eqn="if @3 21600 @16"/>
+                  <v:f eqn="if @4 21600 @17"/>
+                  <v:f eqn="if @2 #0 @6"/>
+                  <v:f eqn="if @3 @19 @6"/>
+                  <v:f eqn="if #1 @6 @20"/>
+                  <v:f eqn="if @2 @8 #1"/>
+                  <v:f eqn="if @3 @22 @8"/>
+                  <v:f eqn="if #0 @8 @23"/>
+                  <v:f eqn="if @2 21600 #1"/>
+                  <v:f eqn="if @3 21600 @25"/>
+                  <v:f eqn="if @5 21600 @26"/>
+                  <v:f eqn="if @2 #1 @8"/>
+                  <v:f eqn="if @3 @8 @28"/>
+                  <v:f eqn="if @4 @8 @29"/>
+                  <v:f eqn="if @2 #1 0"/>
+                  <v:f eqn="if @3 @31 0"/>
+                  <v:f eqn="if #1 0 @32"/>
+                  <v:f eqn="val #0"/>
+                  <v:f eqn="val #1"/>
+                </v:formulas>
+                <v:path o:connecttype="custom" o:connectlocs="10800,0;0,10800;10800,21600;21600,10800;@34,@35" textboxrect="791,791,20809,20809"/>
+                <v:handles>
+                  <v:h position="#0,#1"/>
+                </v:handles>
+              </v:shapetype>
+              <v:shape id="Speech Bubble: Rectangle with Corners Rounded 4" o:spid="_x0000_s1026" type="#_x0000_t62" style="position:absolute;margin-left:5.75pt;margin-top:9pt;width:61.95pt;height:32.05pt;z-index:251659264;visibility:visible;mso-wrap-style:square;mso-width-percent:0;mso-height-percent:0;mso-wrap-distance-left:9pt;mso-wrap-distance-top:0;mso-wrap-distance-right:9pt;mso-wrap-distance-bottom:0;mso-position-horizontal:absolute;mso-position-horizontal-relative:text;mso-position-vertical:absolute;mso-position-vertical-relative:text;mso-width-percent:0;mso-height-percent:0;mso-width-relative:margin;mso-height-relative:margin;v-text-anchor:middle" o:gfxdata="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" adj="2946,-10976" fillcolor="#deeaf6 [664]" strokecolor="#09101d [484]" strokeweight="1pt">
+                <v:textbox inset=".72pt,.72pt,.72pt,.72pt">
+                  <w:txbxContent>
+                    <w:p>
+                      <w:pPr>
+                        <w:jc w:val="center"/>
+                        <w:rPr>
+                          <w:rFonts w:ascii="Arial" w:hAnsi="Arial" w:cs="Arial"/>
+                          <w:sz w:val="18"/>
+                          <w:szCs w:val="18"/>
+                        </w:rPr>
+                      </w:pPr>
+                      <w:r>
+                        <w:rPr>
+                          <w:rFonts w:ascii="Arial" w:hAnsi="Arial" w:cs="Arial"/>
+                          <w:sz w:val="18"/>
+                          <w:szCs w:val="18"/>
+                        </w:rPr>
+                        <w:t>Add 100 for Analog</w:t>
+                      </w:r>
+                      <w:r>
+                        <w:rPr>
+                          <w:rFonts w:ascii="Arial" w:hAnsi="Arial" w:cs="Arial"/>
+                          <w:sz w:val="18"/>
+                          <w:szCs w:val="18"/>
+                        </w:rPr>
+                        <w:t xml:space="preserve"> Scope</w:t>
+                      </w:r>
+                    </w:p>
+                  </w:txbxContent>
+                </v:textbox>
+              </v:shape>
+            </w:pict>
+          </mc:Fallback>
+        </mc:AlternateContent>
+      </w:r>
     </w:p>
     <w:p>
       <w:pPr>
         <w:pStyle w:val="Standard"/>
+        <w:ind w:left="720" w:firstLine="720"/>
         <w:rPr>
           <w:rFonts w:ascii="Lucida Console" w:hAnsi="Lucida Console"/>
           <w:sz w:val="20"/>
@@ -2894,6 +2980,7 @@
     <w:p>
       <w:pPr>
         <w:pStyle w:val="Standard"/>
+        <w:ind w:left="1440"/>
         <w:rPr>
           <w:rFonts w:ascii="Lucida Console" w:hAnsi="Lucida Console"/>
           <w:sz w:val="20"/>
@@ -2911,23 +2998,32 @@
       <w:hyperlink r:id="rId6" w:history="1">
         <w:r>
           <w:rPr>
+            <w:rStyle w:val="Hyperlink"/>
             <w:rFonts w:ascii="Lucida Console" w:hAnsi="Lucida Console"/>
             <w:sz w:val="20"/>
             <w:szCs w:val="20"/>
           </w:rPr>
-          <w:t>https://github.com/gfedorkow/Whirlwind-Instruction-Simulator</w:t>
+          <w:t>https://github.com/gfedorkow/Whirlwind-</w:t>
+        </w:r>
+        <w:r>
+          <w:rPr>
+            <w:rStyle w:val="Hyperlink"/>
+            <w:rFonts w:ascii="Lucida Console" w:hAnsi="Lucida Console"/>
+            <w:sz w:val="20"/>
+            <w:szCs w:val="20"/>
+          </w:rPr>
+          <w:br/>
+          <w:t>Instruction-Simulator</w:t>
         </w:r>
       </w:hyperlink>
-    </w:p>
-    <w:p>
-      <w:pPr>
-        <w:pStyle w:val="Standard"/>
+      <w:r>
         <w:rPr>
           <w:rFonts w:ascii="Lucida Console" w:hAnsi="Lucida Console"/>
           <w:sz w:val="20"/>
           <w:szCs w:val="20"/>
         </w:rPr>
-      </w:pPr>
+        <w:t xml:space="preserve"> </w:t>
+      </w:r>
       <w:r>
         <w:rPr>
           <w:rFonts w:ascii="Lucida Console" w:hAnsi="Lucida Console"/>
@@ -3736,6 +3832,29 @@
       <w:u w:val="single"/>
     </w:rPr>
   </w:style>
+  <w:style w:type="character" w:styleId="Hyperlink">
+    <w:name w:val="Hyperlink"/>
+    <w:basedOn w:val="DefaultParagraphFont"/>
+    <w:uiPriority w:val="99"/>
+    <w:unhideWhenUsed/>
+    <w:rsid w:val="00E0567E"/>
+    <w:rPr>
+      <w:color w:val="0563C1" w:themeColor="hyperlink"/>
+      <w:u w:val="single"/>
+    </w:rPr>
+  </w:style>
+  <w:style w:type="character" w:styleId="UnresolvedMention">
+    <w:name w:val="Unresolved Mention"/>
+    <w:basedOn w:val="DefaultParagraphFont"/>
+    <w:uiPriority w:val="99"/>
+    <w:semiHidden/>
+    <w:unhideWhenUsed/>
+    <w:rsid w:val="00E0567E"/>
+    <w:rPr>
+      <w:color w:val="605E5C"/>
+      <w:shd w:val="clear" w:color="auto" w:fill="E1DFDD"/>
+    </w:rPr>
+  </w:style>
 </w:styles>
 </file>
 

</xml_diff>

<commit_message>
tweaks to the demo dispatcher; set default RMIR to Analog Vib String #12
</commit_message>
<xml_diff>
--- a/Py/Shell/Menu-Decoder.docx
+++ b/Py/Shell/Menu-Decoder.docx
@@ -35,7 +35,7 @@
               <w:left w:val="single" w:sz="4" w:space="0" w:color="355269"/>
               <w:bottom w:val="single" w:sz="4" w:space="0" w:color="355269"/>
             </w:tcBorders>
-            <w:shd w:val="clear" w:color="auto" w:fill="auto"/>
+            <w:shd w:val="clear" w:color="auto" w:fill="DEEAF6" w:themeFill="accent5" w:themeFillTint="33"/>
             <w:tcMar>
               <w:top w:w="0" w:type="dxa"/>
               <w:left w:w="0" w:type="dxa"/>
@@ -57,19 +57,31 @@
               <w:left w:val="single" w:sz="4" w:space="0" w:color="355269"/>
               <w:bottom w:val="single" w:sz="4" w:space="0" w:color="355269"/>
             </w:tcBorders>
-            <w:shd w:val="clear" w:color="auto" w:fill="auto"/>
-            <w:tcMar>
-              <w:top w:w="0" w:type="dxa"/>
-              <w:left w:w="0" w:type="dxa"/>
-              <w:bottom w:w="0" w:type="dxa"/>
-              <w:right w:w="0" w:type="dxa"/>
-            </w:tcMar>
-          </w:tcPr>
-          <w:p>
-            <w:pPr>
-              <w:pStyle w:val="Standard"/>
-            </w:pPr>
-            <w:r>
+            <w:shd w:val="clear" w:color="auto" w:fill="DEEAF6" w:themeFill="accent5" w:themeFillTint="33"/>
+            <w:tcMar>
+              <w:top w:w="0" w:type="dxa"/>
+              <w:left w:w="0" w:type="dxa"/>
+              <w:bottom w:w="0" w:type="dxa"/>
+              <w:right w:w="0" w:type="dxa"/>
+            </w:tcMar>
+          </w:tcPr>
+          <w:p>
+            <w:pPr>
+              <w:pStyle w:val="Standard"/>
+              <w:rPr>
+                <w:rFonts w:asciiTheme="minorHAnsi" w:hAnsiTheme="minorHAnsi" w:cstheme="minorHAnsi"/>
+                <w:color w:val="2E74B5" w:themeColor="accent5" w:themeShade="BF"/>
+                <w:sz w:val="28"/>
+                <w:szCs w:val="28"/>
+              </w:rPr>
+            </w:pPr>
+            <w:r>
+              <w:rPr>
+                <w:rFonts w:asciiTheme="minorHAnsi" w:hAnsiTheme="minorHAnsi" w:cstheme="minorHAnsi"/>
+                <w:color w:val="2E74B5" w:themeColor="accent5" w:themeShade="BF"/>
+                <w:sz w:val="28"/>
+                <w:szCs w:val="28"/>
+              </w:rPr>
               <w:t>Function</w:t>
             </w:r>
           </w:p>
@@ -82,36 +94,169 @@
               <w:left w:val="single" w:sz="4" w:space="0" w:color="355269"/>
               <w:bottom w:val="single" w:sz="4" w:space="0" w:color="355269"/>
             </w:tcBorders>
-            <w:shd w:val="clear" w:color="auto" w:fill="auto"/>
-            <w:tcMar>
-              <w:top w:w="0" w:type="dxa"/>
-              <w:left w:w="0" w:type="dxa"/>
-              <w:bottom w:w="0" w:type="dxa"/>
-              <w:right w:w="0" w:type="dxa"/>
-            </w:tcMar>
-          </w:tcPr>
-          <w:p>
-            <w:pPr>
-              <w:pStyle w:val="Standard"/>
-              <w:rPr>
+            <w:shd w:val="clear" w:color="auto" w:fill="DEEAF6" w:themeFill="accent5" w:themeFillTint="33"/>
+            <w:tcMar>
+              <w:top w:w="0" w:type="dxa"/>
+              <w:left w:w="0" w:type="dxa"/>
+              <w:bottom w:w="0" w:type="dxa"/>
+              <w:right w:w="0" w:type="dxa"/>
+            </w:tcMar>
+          </w:tcPr>
+          <w:p>
+            <w:pPr>
+              <w:pStyle w:val="Standard"/>
+              <w:rPr>
+                <w:rFonts w:asciiTheme="minorHAnsi" w:hAnsiTheme="minorHAnsi" w:cstheme="minorHAnsi"/>
                 <w:sz w:val="21"/>
                 <w:szCs w:val="21"/>
               </w:rPr>
             </w:pPr>
             <w:r>
               <w:rPr>
+                <w:rFonts w:asciiTheme="minorHAnsi" w:hAnsiTheme="minorHAnsi" w:cstheme="minorHAnsi"/>
+              </w:rPr>
+              <w:t>Provenance</w:t>
+            </w:r>
+          </w:p>
+        </w:tc>
+        <w:tc>
+          <w:tcPr>
+            <w:tcW w:w="4320" w:type="dxa"/>
+            <w:tcBorders>
+              <w:top w:val="single" w:sz="4" w:space="0" w:color="355269"/>
+              <w:left w:val="single" w:sz="4" w:space="0" w:color="355269"/>
+              <w:bottom w:val="single" w:sz="4" w:space="0" w:color="355269"/>
+              <w:right w:val="single" w:sz="4" w:space="0" w:color="355269"/>
+            </w:tcBorders>
+            <w:shd w:val="clear" w:color="auto" w:fill="DEEAF6" w:themeFill="accent5" w:themeFillTint="33"/>
+            <w:tcMar>
+              <w:top w:w="0" w:type="dxa"/>
+              <w:left w:w="0" w:type="dxa"/>
+              <w:bottom w:w="0" w:type="dxa"/>
+              <w:right w:w="0" w:type="dxa"/>
+            </w:tcMar>
+          </w:tcPr>
+          <w:p>
+            <w:pPr>
+              <w:pStyle w:val="Standard"/>
+              <w:rPr>
+                <w:rFonts w:asciiTheme="minorHAnsi" w:hAnsiTheme="minorHAnsi" w:cstheme="minorHAnsi"/>
+                <w:sz w:val="20"/>
+                <w:szCs w:val="20"/>
+              </w:rPr>
+            </w:pPr>
+            <w:r>
+              <w:rPr>
+                <w:rFonts w:asciiTheme="minorHAnsi" w:hAnsiTheme="minorHAnsi" w:cstheme="minorHAnsi"/>
+                <w:sz w:val="20"/>
+                <w:szCs w:val="20"/>
+              </w:rPr>
+              <w:t>The fine print</w:t>
+            </w:r>
+          </w:p>
+        </w:tc>
+      </w:tr>
+      <w:tr>
+        <w:tc>
+          <w:tcPr>
+            <w:tcW w:w="360" w:type="dxa"/>
+            <w:tcBorders>
+              <w:left w:val="single" w:sz="4" w:space="0" w:color="355269"/>
+              <w:bottom w:val="single" w:sz="4" w:space="0" w:color="355269"/>
+            </w:tcBorders>
+            <w:shd w:val="clear" w:color="auto" w:fill="auto"/>
+            <w:tcMar>
+              <w:top w:w="0" w:type="dxa"/>
+              <w:left w:w="0" w:type="dxa"/>
+              <w:bottom w:w="0" w:type="dxa"/>
+              <w:right w:w="0" w:type="dxa"/>
+            </w:tcMar>
+          </w:tcPr>
+          <w:p>
+            <w:pPr>
+              <w:pStyle w:val="Standard"/>
+              <w:rPr>
+                <w:rFonts w:ascii="Calibri" w:hAnsi="Calibri"/>
+                <w:sz w:val="28"/>
+                <w:szCs w:val="28"/>
+              </w:rPr>
+            </w:pPr>
+            <w:r>
+              <w:rPr>
+                <w:rFonts w:ascii="Calibri" w:hAnsi="Calibri"/>
+                <w:sz w:val="28"/>
+                <w:szCs w:val="28"/>
+              </w:rPr>
+              <w:t>0</w:t>
+            </w:r>
+          </w:p>
+        </w:tc>
+        <w:tc>
+          <w:tcPr>
+            <w:tcW w:w="1800" w:type="dxa"/>
+            <w:tcBorders>
+              <w:left w:val="single" w:sz="4" w:space="0" w:color="355269"/>
+              <w:bottom w:val="single" w:sz="4" w:space="0" w:color="355269"/>
+            </w:tcBorders>
+            <w:shd w:val="clear" w:color="auto" w:fill="auto"/>
+            <w:tcMar>
+              <w:top w:w="0" w:type="dxa"/>
+              <w:left w:w="0" w:type="dxa"/>
+              <w:bottom w:w="0" w:type="dxa"/>
+              <w:right w:w="0" w:type="dxa"/>
+            </w:tcMar>
+          </w:tcPr>
+          <w:p>
+            <w:pPr>
+              <w:pStyle w:val="Standard"/>
+              <w:rPr>
+                <w:rFonts w:ascii="Calibri" w:hAnsi="Calibri"/>
+                <w:color w:val="2E74B5" w:themeColor="accent5" w:themeShade="BF"/>
+                <w:sz w:val="28"/>
+                <w:szCs w:val="28"/>
+              </w:rPr>
+            </w:pPr>
+            <w:r>
+              <w:rPr>
+                <w:rFonts w:ascii="Calibri" w:hAnsi="Calibri"/>
+                <w:color w:val="2E74B5" w:themeColor="accent5" w:themeShade="BF"/>
+                <w:sz w:val="28"/>
+                <w:szCs w:val="28"/>
+              </w:rPr>
+              <w:t>Exit</w:t>
+            </w:r>
+          </w:p>
+        </w:tc>
+        <w:tc>
+          <w:tcPr>
+            <w:tcW w:w="1260" w:type="dxa"/>
+            <w:tcBorders>
+              <w:left w:val="single" w:sz="4" w:space="0" w:color="355269"/>
+              <w:bottom w:val="single" w:sz="4" w:space="0" w:color="355269"/>
+            </w:tcBorders>
+            <w:shd w:val="clear" w:color="auto" w:fill="auto"/>
+            <w:tcMar>
+              <w:top w:w="0" w:type="dxa"/>
+              <w:left w:w="0" w:type="dxa"/>
+              <w:bottom w:w="0" w:type="dxa"/>
+              <w:right w:w="0" w:type="dxa"/>
+            </w:tcMar>
+          </w:tcPr>
+          <w:p>
+            <w:pPr>
+              <w:pStyle w:val="Standard"/>
+              <w:rPr>
+                <w:rFonts w:ascii="Calibri" w:hAnsi="Calibri"/>
                 <w:sz w:val="21"/>
                 <w:szCs w:val="21"/>
               </w:rPr>
-              <w:t>Provenance</w:t>
-            </w:r>
+            </w:pPr>
           </w:p>
         </w:tc>
         <w:tc>
           <w:tcPr>
             <w:tcW w:w="4320" w:type="dxa"/>
             <w:tcBorders>
-              <w:top w:val="single" w:sz="4" w:space="0" w:color="355269"/>
               <w:left w:val="single" w:sz="4" w:space="0" w:color="355269"/>
               <w:bottom w:val="single" w:sz="4" w:space="0" w:color="355269"/>
               <w:right w:val="single" w:sz="4" w:space="0" w:color="355269"/>
@@ -128,17 +273,11 @@
             <w:pPr>
               <w:pStyle w:val="Standard"/>
               <w:rPr>
-                <w:sz w:val="18"/>
-                <w:szCs w:val="18"/>
-              </w:rPr>
-            </w:pPr>
-            <w:r>
-              <w:rPr>
-                <w:sz w:val="18"/>
-                <w:szCs w:val="18"/>
-              </w:rPr>
-              <w:t>The fine print</w:t>
-            </w:r>
+                <w:rFonts w:ascii="Calibri" w:hAnsi="Calibri"/>
+                <w:sz w:val="18"/>
+                <w:szCs w:val="18"/>
+              </w:rPr>
+            </w:pPr>
           </w:p>
         </w:tc>
       </w:tr>
@@ -173,7 +312,7 @@
                 <w:sz w:val="28"/>
                 <w:szCs w:val="28"/>
               </w:rPr>
-              <w:t>0</w:t>
+              <w:t>1</w:t>
             </w:r>
           </w:p>
         </w:tc>
@@ -197,17 +336,19 @@
               <w:pStyle w:val="Standard"/>
               <w:rPr>
                 <w:rFonts w:ascii="Calibri" w:hAnsi="Calibri"/>
-                <w:sz w:val="28"/>
-                <w:szCs w:val="28"/>
-              </w:rPr>
-            </w:pPr>
-            <w:r>
-              <w:rPr>
-                <w:rFonts w:ascii="Calibri" w:hAnsi="Calibri"/>
-                <w:sz w:val="28"/>
-                <w:szCs w:val="28"/>
-              </w:rPr>
-              <w:t>Exit</w:t>
+                <w:color w:val="2E74B5" w:themeColor="accent5" w:themeShade="BF"/>
+                <w:sz w:val="28"/>
+                <w:szCs w:val="28"/>
+              </w:rPr>
+            </w:pPr>
+            <w:r>
+              <w:rPr>
+                <w:rFonts w:ascii="Calibri" w:hAnsi="Calibri"/>
+                <w:color w:val="2E74B5" w:themeColor="accent5" w:themeShade="BF"/>
+                <w:sz w:val="28"/>
+                <w:szCs w:val="28"/>
+              </w:rPr>
+              <w:t>Random-Raster</w:t>
             </w:r>
           </w:p>
         </w:tc>
@@ -235,6 +376,14 @@
                 <w:szCs w:val="21"/>
               </w:rPr>
             </w:pPr>
+            <w:r>
+              <w:rPr>
+                <w:rFonts w:ascii="Calibri" w:hAnsi="Calibri"/>
+                <w:sz w:val="21"/>
+                <w:szCs w:val="21"/>
+              </w:rPr>
+              <w:t>New Python code</w:t>
+            </w:r>
           </w:p>
         </w:tc>
         <w:tc>
@@ -262,6 +411,14 @@
                 <w:szCs w:val="18"/>
               </w:rPr>
             </w:pPr>
+            <w:r>
+              <w:rPr>
+                <w:rFonts w:ascii="Calibri" w:hAnsi="Calibri"/>
+                <w:sz w:val="18"/>
+                <w:szCs w:val="18"/>
+              </w:rPr>
+              <w:t>Reinforcement for the idea that a Vector display is sensitive to refresh rate, but is not a Raster display!</w:t>
+            </w:r>
           </w:p>
         </w:tc>
       </w:tr>
@@ -296,7 +453,7 @@
                 <w:sz w:val="28"/>
                 <w:szCs w:val="28"/>
               </w:rPr>
-              <w:t>1</w:t>
+              <w:t>2</w:t>
             </w:r>
           </w:p>
         </w:tc>
@@ -320,17 +477,19 @@
               <w:pStyle w:val="Standard"/>
               <w:rPr>
                 <w:rFonts w:ascii="Calibri" w:hAnsi="Calibri"/>
-                <w:sz w:val="28"/>
-                <w:szCs w:val="28"/>
-              </w:rPr>
-            </w:pPr>
-            <w:r>
-              <w:rPr>
-                <w:rFonts w:ascii="Calibri" w:hAnsi="Calibri"/>
-                <w:sz w:val="28"/>
-                <w:szCs w:val="28"/>
-              </w:rPr>
-              <w:t>Random-Raster</w:t>
+                <w:color w:val="2E74B5" w:themeColor="accent5" w:themeShade="BF"/>
+                <w:sz w:val="28"/>
+                <w:szCs w:val="28"/>
+              </w:rPr>
+            </w:pPr>
+            <w:r>
+              <w:rPr>
+                <w:rFonts w:ascii="Calibri" w:hAnsi="Calibri"/>
+                <w:color w:val="2E74B5" w:themeColor="accent5" w:themeShade="BF"/>
+                <w:sz w:val="28"/>
+                <w:szCs w:val="28"/>
+              </w:rPr>
+              <w:t>Tic-Tac-Toe For Two Game</w:t>
             </w:r>
           </w:p>
         </w:tc>
@@ -399,7 +558,7 @@
                 <w:sz w:val="18"/>
                 <w:szCs w:val="18"/>
               </w:rPr>
-              <w:t>Reinforcement for the idea that a Vector display is sensitive to refresh rate, but is not a Raster display!</w:t>
+              <w:t>Illustrates use of multiple displays.  Requires two analog scopes</w:t>
             </w:r>
           </w:p>
         </w:tc>
@@ -435,7 +594,7 @@
                 <w:sz w:val="28"/>
                 <w:szCs w:val="28"/>
               </w:rPr>
-              <w:t>2</w:t>
+              <w:t>3</w:t>
             </w:r>
           </w:p>
         </w:tc>
@@ -459,17 +618,19 @@
               <w:pStyle w:val="Standard"/>
               <w:rPr>
                 <w:rFonts w:ascii="Calibri" w:hAnsi="Calibri"/>
-                <w:sz w:val="28"/>
-                <w:szCs w:val="28"/>
-              </w:rPr>
-            </w:pPr>
-            <w:r>
-              <w:rPr>
-                <w:rFonts w:ascii="Calibri" w:hAnsi="Calibri"/>
-                <w:sz w:val="28"/>
-                <w:szCs w:val="28"/>
-              </w:rPr>
-              <w:t>Tic-Tac-Toe For Two Game</w:t>
+                <w:color w:val="2E74B5" w:themeColor="accent5" w:themeShade="BF"/>
+                <w:sz w:val="28"/>
+                <w:szCs w:val="28"/>
+              </w:rPr>
+            </w:pPr>
+            <w:r>
+              <w:rPr>
+                <w:rFonts w:ascii="Calibri" w:hAnsi="Calibri"/>
+                <w:color w:val="2E74B5" w:themeColor="accent5" w:themeShade="BF"/>
+                <w:sz w:val="28"/>
+                <w:szCs w:val="28"/>
+              </w:rPr>
+              <w:t>Tic-Tac-Toe against WW</w:t>
             </w:r>
           </w:p>
         </w:tc>
@@ -503,7 +664,7 @@
                 <w:sz w:val="21"/>
                 <w:szCs w:val="21"/>
               </w:rPr>
-              <w:t>New Python code</w:t>
+              <w:t>New WW code</w:t>
             </w:r>
           </w:p>
         </w:tc>
@@ -538,7 +699,7 @@
                 <w:sz w:val="18"/>
                 <w:szCs w:val="18"/>
               </w:rPr>
-              <w:t>Illustrates use of multiple displays.  Requires two analog scopes</w:t>
+              <w:t>Interactive game played with Light Gun and CRT display</w:t>
             </w:r>
           </w:p>
         </w:tc>
@@ -574,7 +735,7 @@
                 <w:sz w:val="28"/>
                 <w:szCs w:val="28"/>
               </w:rPr>
-              <w:t>3</w:t>
+              <w:t>4</w:t>
             </w:r>
           </w:p>
         </w:tc>
@@ -598,17 +759,19 @@
               <w:pStyle w:val="Standard"/>
               <w:rPr>
                 <w:rFonts w:ascii="Calibri" w:hAnsi="Calibri"/>
-                <w:sz w:val="28"/>
-                <w:szCs w:val="28"/>
-              </w:rPr>
-            </w:pPr>
-            <w:r>
-              <w:rPr>
-                <w:rFonts w:ascii="Calibri" w:hAnsi="Calibri"/>
-                <w:sz w:val="28"/>
-                <w:szCs w:val="28"/>
-              </w:rPr>
-              <w:t>Tic-Tac-Toe against WW</w:t>
+                <w:color w:val="2E74B5" w:themeColor="accent5" w:themeShade="BF"/>
+                <w:sz w:val="28"/>
+                <w:szCs w:val="28"/>
+              </w:rPr>
+            </w:pPr>
+            <w:r>
+              <w:rPr>
+                <w:rFonts w:ascii="Calibri" w:hAnsi="Calibri"/>
+                <w:color w:val="2E74B5" w:themeColor="accent5" w:themeShade="BF"/>
+                <w:sz w:val="28"/>
+                <w:szCs w:val="28"/>
+              </w:rPr>
+              <w:t>R-196 Bounce</w:t>
             </w:r>
           </w:p>
         </w:tc>
@@ -642,7 +805,7 @@
                 <w:sz w:val="21"/>
                 <w:szCs w:val="21"/>
               </w:rPr>
-              <w:t>New WW code</w:t>
+              <w:t>WW Report R-196</w:t>
             </w:r>
           </w:p>
         </w:tc>
@@ -677,7 +840,7 @@
                 <w:sz w:val="18"/>
                 <w:szCs w:val="18"/>
               </w:rPr>
-              <w:t>Interactive game played with Light Gun and CRT display</w:t>
+              <w:t>~30 lines of code from Whirlwind Programmer Training Manual R-196, with a couple of mistakes fixed.</w:t>
             </w:r>
           </w:p>
         </w:tc>
@@ -713,7 +876,7 @@
                 <w:sz w:val="28"/>
                 <w:szCs w:val="28"/>
               </w:rPr>
-              <w:t>4</w:t>
+              <w:t>5</w:t>
             </w:r>
           </w:p>
         </w:tc>
@@ -737,17 +900,19 @@
               <w:pStyle w:val="Standard"/>
               <w:rPr>
                 <w:rFonts w:ascii="Calibri" w:hAnsi="Calibri"/>
-                <w:sz w:val="28"/>
-                <w:szCs w:val="28"/>
-              </w:rPr>
-            </w:pPr>
-            <w:r>
-              <w:rPr>
-                <w:rFonts w:ascii="Calibri" w:hAnsi="Calibri"/>
-                <w:sz w:val="28"/>
-                <w:szCs w:val="28"/>
-              </w:rPr>
-              <w:t>R-196 Bounce</w:t>
+                <w:color w:val="2E74B5" w:themeColor="accent5" w:themeShade="BF"/>
+                <w:sz w:val="28"/>
+                <w:szCs w:val="28"/>
+              </w:rPr>
+            </w:pPr>
+            <w:r>
+              <w:rPr>
+                <w:rFonts w:ascii="Calibri" w:hAnsi="Calibri"/>
+                <w:color w:val="2E74B5" w:themeColor="accent5" w:themeShade="BF"/>
+                <w:sz w:val="28"/>
+                <w:szCs w:val="28"/>
+              </w:rPr>
+              <w:t>Bounce with Hole</w:t>
             </w:r>
           </w:p>
         </w:tc>
@@ -781,7 +946,7 @@
                 <w:sz w:val="21"/>
                 <w:szCs w:val="21"/>
               </w:rPr>
-              <w:t>WW Report R-196</w:t>
+              <w:t>WW tape</w:t>
             </w:r>
           </w:p>
         </w:tc>
@@ -816,7 +981,7 @@
                 <w:sz w:val="18"/>
                 <w:szCs w:val="18"/>
               </w:rPr>
-              <w:t>~30 lines of code from Whirlwind Programmer Training Manual R-196, with a couple of mistakes fixed.</w:t>
+              <w:t>Complete Bounce program with Hole-in-the-Floor and automatic trajectory adjustment.  Precursor to a ‘game’ version.</w:t>
             </w:r>
           </w:p>
         </w:tc>
@@ -852,7 +1017,7 @@
                 <w:sz w:val="28"/>
                 <w:szCs w:val="28"/>
               </w:rPr>
-              <w:t>5</w:t>
+              <w:t>6</w:t>
             </w:r>
           </w:p>
         </w:tc>
@@ -876,17 +1041,19 @@
               <w:pStyle w:val="Standard"/>
               <w:rPr>
                 <w:rFonts w:ascii="Calibri" w:hAnsi="Calibri"/>
-                <w:sz w:val="28"/>
-                <w:szCs w:val="28"/>
-              </w:rPr>
-            </w:pPr>
-            <w:r>
-              <w:rPr>
-                <w:rFonts w:ascii="Calibri" w:hAnsi="Calibri"/>
-                <w:sz w:val="28"/>
-                <w:szCs w:val="28"/>
-              </w:rPr>
-              <w:t>Bounce with Hole</w:t>
+                <w:color w:val="2E74B5" w:themeColor="accent5" w:themeShade="BF"/>
+                <w:sz w:val="28"/>
+                <w:szCs w:val="28"/>
+              </w:rPr>
+            </w:pPr>
+            <w:r>
+              <w:rPr>
+                <w:rFonts w:ascii="Calibri" w:hAnsi="Calibri"/>
+                <w:color w:val="2E74B5" w:themeColor="accent5" w:themeShade="BF"/>
+                <w:sz w:val="28"/>
+                <w:szCs w:val="28"/>
+              </w:rPr>
+              <w:t>Mad Game</w:t>
             </w:r>
           </w:p>
         </w:tc>
@@ -920,7 +1087,7 @@
                 <w:sz w:val="21"/>
                 <w:szCs w:val="21"/>
               </w:rPr>
-              <w:t>WW R-196 example</w:t>
+              <w:t>WW tape</w:t>
             </w:r>
           </w:p>
         </w:tc>
@@ -955,7 +1122,7 @@
                 <w:sz w:val="18"/>
                 <w:szCs w:val="18"/>
               </w:rPr>
-              <w:t>Complete Bounce program with Hole-in-the-Floor and automatic trajectory adjustment.  Precursor to a ‘game’ version.</w:t>
+              <w:t>Good example of simple Light-Gun/CRT input/output.  No known application.</w:t>
             </w:r>
           </w:p>
         </w:tc>
@@ -991,7 +1158,7 @@
                 <w:sz w:val="28"/>
                 <w:szCs w:val="28"/>
               </w:rPr>
-              <w:t>6</w:t>
+              <w:t>7</w:t>
             </w:r>
           </w:p>
         </w:tc>
@@ -1015,17 +1182,19 @@
               <w:pStyle w:val="Standard"/>
               <w:rPr>
                 <w:rFonts w:ascii="Calibri" w:hAnsi="Calibri"/>
-                <w:sz w:val="28"/>
-                <w:szCs w:val="28"/>
-              </w:rPr>
-            </w:pPr>
-            <w:r>
-              <w:rPr>
-                <w:rFonts w:ascii="Calibri" w:hAnsi="Calibri"/>
-                <w:sz w:val="28"/>
-                <w:szCs w:val="28"/>
-              </w:rPr>
-              <w:t>Mad Game</w:t>
+                <w:color w:val="2E74B5" w:themeColor="accent5" w:themeShade="BF"/>
+                <w:sz w:val="28"/>
+                <w:szCs w:val="28"/>
+              </w:rPr>
+            </w:pPr>
+            <w:r>
+              <w:rPr>
+                <w:rFonts w:ascii="Calibri" w:hAnsi="Calibri"/>
+                <w:color w:val="2E74B5" w:themeColor="accent5" w:themeShade="BF"/>
+                <w:sz w:val="28"/>
+                <w:szCs w:val="28"/>
+              </w:rPr>
+              <w:t>Blackjack Game</w:t>
             </w:r>
           </w:p>
         </w:tc>
@@ -1094,7 +1263,7 @@
                 <w:sz w:val="18"/>
                 <w:szCs w:val="18"/>
               </w:rPr>
-              <w:t>Good example of simple Light-Gun/CRT input/output.  No known application.</w:t>
+              <w:t>Play Blackjack against Whirlwind with Light Gun and CRT.  No documents found; probably an unauthorized hack</w:t>
             </w:r>
           </w:p>
         </w:tc>
@@ -1130,7 +1299,7 @@
                 <w:sz w:val="28"/>
                 <w:szCs w:val="28"/>
               </w:rPr>
-              <w:t>7</w:t>
+              <w:t>10</w:t>
             </w:r>
           </w:p>
         </w:tc>
@@ -1154,17 +1323,19 @@
               <w:pStyle w:val="Standard"/>
               <w:rPr>
                 <w:rFonts w:ascii="Calibri" w:hAnsi="Calibri"/>
-                <w:sz w:val="28"/>
-                <w:szCs w:val="28"/>
-              </w:rPr>
-            </w:pPr>
-            <w:r>
-              <w:rPr>
-                <w:rFonts w:ascii="Calibri" w:hAnsi="Calibri"/>
-                <w:sz w:val="28"/>
-                <w:szCs w:val="28"/>
-              </w:rPr>
-              <w:t>Blackjack Game</w:t>
+                <w:color w:val="2E74B5" w:themeColor="accent5" w:themeShade="BF"/>
+                <w:sz w:val="28"/>
+                <w:szCs w:val="28"/>
+              </w:rPr>
+            </w:pPr>
+            <w:r>
+              <w:rPr>
+                <w:rFonts w:ascii="Calibri" w:hAnsi="Calibri"/>
+                <w:color w:val="2E74B5" w:themeColor="accent5" w:themeShade="BF"/>
+                <w:sz w:val="28"/>
+                <w:szCs w:val="28"/>
+              </w:rPr>
+              <w:t>CRT Test Pattern</w:t>
             </w:r>
           </w:p>
         </w:tc>
@@ -1233,7 +1404,7 @@
                 <w:sz w:val="18"/>
                 <w:szCs w:val="18"/>
               </w:rPr>
-              <w:t>Play Blackjack against Whirlwind with Light Gun and CRT.  No documents found; probably an unauthorized hack</w:t>
+              <w:t>Simple pattern generator to check analog gain settings in the CRT drivers</w:t>
             </w:r>
           </w:p>
         </w:tc>
@@ -1269,7 +1440,7 @@
                 <w:sz w:val="28"/>
                 <w:szCs w:val="28"/>
               </w:rPr>
-              <w:t>10</w:t>
+              <w:t>11</w:t>
             </w:r>
           </w:p>
         </w:tc>
@@ -1293,17 +1464,37 @@
               <w:pStyle w:val="Standard"/>
               <w:rPr>
                 <w:rFonts w:ascii="Calibri" w:hAnsi="Calibri"/>
-                <w:sz w:val="28"/>
-                <w:szCs w:val="28"/>
-              </w:rPr>
-            </w:pPr>
-            <w:r>
-              <w:rPr>
-                <w:rFonts w:ascii="Calibri" w:hAnsi="Calibri"/>
-                <w:sz w:val="28"/>
-                <w:szCs w:val="28"/>
-              </w:rPr>
-              <w:t>CRT Test Pattern</w:t>
+                <w:color w:val="2E74B5" w:themeColor="accent5" w:themeShade="BF"/>
+                <w:sz w:val="28"/>
+                <w:szCs w:val="28"/>
+              </w:rPr>
+            </w:pPr>
+            <w:r>
+              <w:rPr>
+                <w:rFonts w:ascii="Calibri" w:hAnsi="Calibri"/>
+                <w:color w:val="2E74B5" w:themeColor="accent5" w:themeShade="BF"/>
+                <w:sz w:val="28"/>
+                <w:szCs w:val="28"/>
+              </w:rPr>
+              <w:t xml:space="preserve">Vibrating </w:t>
+            </w:r>
+            <w:r>
+              <w:rPr>
+                <w:rFonts w:ascii="Calibri" w:hAnsi="Calibri"/>
+                <w:color w:val="2E74B5" w:themeColor="accent5" w:themeShade="BF"/>
+                <w:sz w:val="28"/>
+                <w:szCs w:val="28"/>
+              </w:rPr>
+              <w:t>String fixed</w:t>
+            </w:r>
+            <w:r>
+              <w:rPr>
+                <w:rFonts w:ascii="Calibri" w:hAnsi="Calibri"/>
+                <w:color w:val="2E74B5" w:themeColor="accent5" w:themeShade="BF"/>
+                <w:sz w:val="28"/>
+                <w:szCs w:val="28"/>
+              </w:rPr>
+              <w:t xml:space="preserve"> ends</w:t>
             </w:r>
           </w:p>
         </w:tc>
@@ -1344,6 +1535,7 @@
         <w:tc>
           <w:tcPr>
             <w:tcW w:w="4320" w:type="dxa"/>
+            <w:vMerge w:val="restart"/>
             <w:tcBorders>
               <w:left w:val="single" w:sz="4" w:space="0" w:color="355269"/>
               <w:bottom w:val="single" w:sz="4" w:space="0" w:color="355269"/>
@@ -1372,7 +1564,79 @@
                 <w:sz w:val="18"/>
                 <w:szCs w:val="18"/>
               </w:rPr>
-              <w:t>Simple pattern generator to check analog gain settings in the CRT drivers</w:t>
+              <w:t>DCL-090 “Vibrations in a Length of String”</w:t>
+            </w:r>
+          </w:p>
+          <w:p>
+            <w:pPr>
+              <w:pStyle w:val="Standard"/>
+              <w:rPr>
+                <w:rFonts w:ascii="Calibri" w:hAnsi="Calibri"/>
+                <w:sz w:val="18"/>
+                <w:szCs w:val="18"/>
+              </w:rPr>
+            </w:pPr>
+            <w:r>
+              <w:rPr>
+                <w:rFonts w:ascii="Calibri" w:hAnsi="Calibri"/>
+                <w:sz w:val="18"/>
+                <w:szCs w:val="18"/>
+              </w:rPr>
+              <w:t>LMIR - No. of points (p); default = 0.00400</w:t>
+            </w:r>
+          </w:p>
+          <w:p>
+            <w:pPr>
+              <w:pStyle w:val="Standard"/>
+              <w:rPr>
+                <w:rFonts w:ascii="Calibri" w:hAnsi="Calibri"/>
+                <w:sz w:val="18"/>
+                <w:szCs w:val="18"/>
+              </w:rPr>
+            </w:pPr>
+            <w:r>
+              <w:rPr>
+                <w:rFonts w:ascii="Calibri" w:hAnsi="Calibri"/>
+                <w:sz w:val="18"/>
+                <w:szCs w:val="18"/>
+              </w:rPr>
+              <w:t>RMIR - Magnitude of string displacement (m); default = 0.40000</w:t>
+            </w:r>
+          </w:p>
+          <w:p>
+            <w:pPr>
+              <w:pStyle w:val="Standard"/>
+              <w:rPr>
+                <w:rFonts w:ascii="Calibri" w:hAnsi="Calibri"/>
+                <w:sz w:val="18"/>
+                <w:szCs w:val="18"/>
+              </w:rPr>
+            </w:pPr>
+            <w:r>
+              <w:rPr>
+                <w:rFonts w:ascii="Calibri" w:hAnsi="Calibri"/>
+                <w:sz w:val="18"/>
+                <w:szCs w:val="18"/>
+              </w:rPr>
+              <w:t>FF #2 - Scope amplitude adjustment; default = 0.00010</w:t>
+            </w:r>
+          </w:p>
+          <w:p>
+            <w:pPr>
+              <w:pStyle w:val="Standard"/>
+              <w:rPr>
+                <w:rFonts w:ascii="Calibri" w:hAnsi="Calibri"/>
+                <w:sz w:val="18"/>
+                <w:szCs w:val="18"/>
+              </w:rPr>
+            </w:pPr>
+            <w:r>
+              <w:rPr>
+                <w:rFonts w:ascii="Calibri" w:hAnsi="Calibri"/>
+                <w:sz w:val="18"/>
+                <w:szCs w:val="18"/>
+              </w:rPr>
+              <w:t>FF #3 - Elasticity factor; default = 0.70000</w:t>
             </w:r>
           </w:p>
         </w:tc>
@@ -1408,7 +1672,7 @@
                 <w:sz w:val="28"/>
                 <w:szCs w:val="28"/>
               </w:rPr>
-              <w:t>11</w:t>
+              <w:t>12</w:t>
             </w:r>
           </w:p>
         </w:tc>
@@ -1432,35 +1696,37 @@
               <w:pStyle w:val="Standard"/>
               <w:rPr>
                 <w:rFonts w:ascii="Calibri" w:hAnsi="Calibri"/>
-                <w:sz w:val="28"/>
-                <w:szCs w:val="28"/>
-              </w:rPr>
-            </w:pPr>
-            <w:r>
-              <w:rPr>
-                <w:rFonts w:ascii="Calibri" w:hAnsi="Calibri"/>
+                <w:color w:val="2E74B5" w:themeColor="accent5" w:themeShade="BF"/>
+                <w:sz w:val="28"/>
+                <w:szCs w:val="28"/>
+              </w:rPr>
+            </w:pPr>
+            <w:r>
+              <w:rPr>
+                <w:rFonts w:ascii="Calibri" w:hAnsi="Calibri"/>
+                <w:color w:val="2E74B5" w:themeColor="accent5" w:themeShade="BF"/>
                 <w:sz w:val="28"/>
                 <w:szCs w:val="28"/>
               </w:rPr>
               <w:t xml:space="preserve">Vibrating </w:t>
             </w:r>
-            <w:proofErr w:type="gramStart"/>
-            <w:r>
-              <w:rPr>
-                <w:rFonts w:ascii="Calibri" w:hAnsi="Calibri"/>
-                <w:sz w:val="28"/>
-                <w:szCs w:val="28"/>
-              </w:rPr>
-              <w:t>String  fixed</w:t>
-            </w:r>
-            <w:proofErr w:type="gramEnd"/>
-            <w:r>
-              <w:rPr>
-                <w:rFonts w:ascii="Calibri" w:hAnsi="Calibri"/>
-                <w:sz w:val="28"/>
-                <w:szCs w:val="28"/>
-              </w:rPr>
-              <w:t xml:space="preserve"> ends</w:t>
+            <w:r>
+              <w:rPr>
+                <w:rFonts w:ascii="Calibri" w:hAnsi="Calibri"/>
+                <w:color w:val="2E74B5" w:themeColor="accent5" w:themeShade="BF"/>
+                <w:sz w:val="28"/>
+                <w:szCs w:val="28"/>
+              </w:rPr>
+              <w:t>String open</w:t>
+            </w:r>
+            <w:r>
+              <w:rPr>
+                <w:rFonts w:ascii="Calibri" w:hAnsi="Calibri"/>
+                <w:color w:val="2E74B5" w:themeColor="accent5" w:themeShade="BF"/>
+                <w:sz w:val="28"/>
+                <w:szCs w:val="28"/>
+              </w:rPr>
+              <w:t xml:space="preserve"> end</w:t>
             </w:r>
           </w:p>
         </w:tc>
@@ -1501,7 +1767,7 @@
         <w:tc>
           <w:tcPr>
             <w:tcW w:w="4320" w:type="dxa"/>
-            <w:vMerge w:val="restart"/>
+            <w:vMerge/>
             <w:tcBorders>
               <w:left w:val="single" w:sz="4" w:space="0" w:color="355269"/>
               <w:bottom w:val="single" w:sz="4" w:space="0" w:color="355269"/>
@@ -1515,96 +1781,7 @@
               <w:right w:w="0" w:type="dxa"/>
             </w:tcMar>
           </w:tcPr>
-          <w:p>
-            <w:pPr>
-              <w:pStyle w:val="Standard"/>
-              <w:rPr>
-                <w:rFonts w:ascii="Calibri" w:hAnsi="Calibri"/>
-                <w:sz w:val="18"/>
-                <w:szCs w:val="18"/>
-              </w:rPr>
-            </w:pPr>
-            <w:r>
-              <w:rPr>
-                <w:rFonts w:ascii="Calibri" w:hAnsi="Calibri"/>
-                <w:sz w:val="18"/>
-                <w:szCs w:val="18"/>
-              </w:rPr>
-              <w:t>DCL-090 “Vibrations in a Length of String”</w:t>
-            </w:r>
-          </w:p>
-          <w:p>
-            <w:pPr>
-              <w:pStyle w:val="Standard"/>
-              <w:rPr>
-                <w:rFonts w:ascii="Calibri" w:hAnsi="Calibri"/>
-                <w:sz w:val="18"/>
-                <w:szCs w:val="18"/>
-              </w:rPr>
-            </w:pPr>
-            <w:r>
-              <w:rPr>
-                <w:rFonts w:ascii="Calibri" w:hAnsi="Calibri"/>
-                <w:sz w:val="18"/>
-                <w:szCs w:val="18"/>
-              </w:rPr>
-              <w:t>LMIR - No. of points (p); default = 0.00400</w:t>
-            </w:r>
-          </w:p>
-          <w:p>
-            <w:pPr>
-              <w:pStyle w:val="Standard"/>
-              <w:rPr>
-                <w:rFonts w:ascii="Calibri" w:hAnsi="Calibri"/>
-                <w:sz w:val="18"/>
-                <w:szCs w:val="18"/>
-              </w:rPr>
-            </w:pPr>
-            <w:r>
-              <w:rPr>
-                <w:rFonts w:ascii="Calibri" w:hAnsi="Calibri"/>
-                <w:sz w:val="18"/>
-                <w:szCs w:val="18"/>
-              </w:rPr>
-              <w:t>RMIR - Magnitude of string displacement (m); default = 0.40000</w:t>
-            </w:r>
-          </w:p>
-          <w:p>
-            <w:pPr>
-              <w:pStyle w:val="Standard"/>
-              <w:rPr>
-                <w:rFonts w:ascii="Calibri" w:hAnsi="Calibri"/>
-                <w:sz w:val="18"/>
-                <w:szCs w:val="18"/>
-              </w:rPr>
-            </w:pPr>
-            <w:r>
-              <w:rPr>
-                <w:rFonts w:ascii="Calibri" w:hAnsi="Calibri"/>
-                <w:sz w:val="18"/>
-                <w:szCs w:val="18"/>
-              </w:rPr>
-              <w:t>FF #2 - Scope amplitude adjustment; default = 0.00010</w:t>
-            </w:r>
-          </w:p>
-          <w:p>
-            <w:pPr>
-              <w:pStyle w:val="Standard"/>
-              <w:rPr>
-                <w:rFonts w:ascii="Calibri" w:hAnsi="Calibri"/>
-                <w:sz w:val="18"/>
-                <w:szCs w:val="18"/>
-              </w:rPr>
-            </w:pPr>
-            <w:r>
-              <w:rPr>
-                <w:rFonts w:ascii="Calibri" w:hAnsi="Calibri"/>
-                <w:sz w:val="18"/>
-                <w:szCs w:val="18"/>
-              </w:rPr>
-              <w:t>FF #3 - Elasticity factor; default = 0.70000</w:t>
-            </w:r>
-          </w:p>
+          <w:p/>
         </w:tc>
       </w:tr>
       <w:tr>
@@ -1638,7 +1815,7 @@
                 <w:sz w:val="28"/>
                 <w:szCs w:val="28"/>
               </w:rPr>
-              <w:t>12</w:t>
+              <w:t>13</w:t>
             </w:r>
           </w:p>
         </w:tc>
@@ -1662,35 +1839,319 @@
               <w:pStyle w:val="Standard"/>
               <w:rPr>
                 <w:rFonts w:ascii="Calibri" w:hAnsi="Calibri"/>
-                <w:sz w:val="28"/>
-                <w:szCs w:val="28"/>
-              </w:rPr>
-            </w:pPr>
-            <w:r>
-              <w:rPr>
-                <w:rFonts w:ascii="Calibri" w:hAnsi="Calibri"/>
-                <w:sz w:val="28"/>
-                <w:szCs w:val="28"/>
-              </w:rPr>
-              <w:t xml:space="preserve">Vibrating </w:t>
-            </w:r>
-            <w:proofErr w:type="gramStart"/>
-            <w:r>
-              <w:rPr>
-                <w:rFonts w:ascii="Calibri" w:hAnsi="Calibri"/>
-                <w:sz w:val="28"/>
-                <w:szCs w:val="28"/>
-              </w:rPr>
-              <w:t>String  open</w:t>
-            </w:r>
-            <w:proofErr w:type="gramEnd"/>
-            <w:r>
-              <w:rPr>
-                <w:rFonts w:ascii="Calibri" w:hAnsi="Calibri"/>
-                <w:sz w:val="28"/>
-                <w:szCs w:val="28"/>
-              </w:rPr>
-              <w:t xml:space="preserve"> end</w:t>
+                <w:color w:val="2E74B5" w:themeColor="accent5" w:themeShade="BF"/>
+                <w:sz w:val="28"/>
+                <w:szCs w:val="28"/>
+              </w:rPr>
+            </w:pPr>
+            <w:r>
+              <w:rPr>
+                <w:rFonts w:ascii="Calibri" w:hAnsi="Calibri"/>
+                <w:color w:val="2E74B5" w:themeColor="accent5" w:themeShade="BF"/>
+                <w:sz w:val="28"/>
+                <w:szCs w:val="28"/>
+              </w:rPr>
+              <w:t>Nim</w:t>
+            </w:r>
+          </w:p>
+        </w:tc>
+        <w:tc>
+          <w:tcPr>
+            <w:tcW w:w="5580" w:type="dxa"/>
+            <w:gridSpan w:val="2"/>
+            <w:tcBorders>
+              <w:left w:val="single" w:sz="4" w:space="0" w:color="355269"/>
+              <w:bottom w:val="single" w:sz="4" w:space="0" w:color="355269"/>
+              <w:right w:val="single" w:sz="4" w:space="0" w:color="355269"/>
+            </w:tcBorders>
+            <w:shd w:val="clear" w:color="auto" w:fill="auto"/>
+            <w:tcMar>
+              <w:top w:w="0" w:type="dxa"/>
+              <w:left w:w="0" w:type="dxa"/>
+              <w:bottom w:w="0" w:type="dxa"/>
+              <w:right w:w="0" w:type="dxa"/>
+            </w:tcMar>
+          </w:tcPr>
+          <w:p>
+            <w:pPr>
+              <w:pStyle w:val="Standard"/>
+              <w:rPr>
+                <w:rFonts w:ascii="Calibri" w:hAnsi="Calibri"/>
+                <w:sz w:val="18"/>
+                <w:szCs w:val="18"/>
+              </w:rPr>
+            </w:pPr>
+            <w:r>
+              <w:rPr>
+                <w:rFonts w:ascii="Calibri" w:hAnsi="Calibri"/>
+                <w:sz w:val="18"/>
+                <w:szCs w:val="18"/>
+              </w:rPr>
+              <w:t>WW tape - DCL-113 – “Generalized NIM”</w:t>
+            </w:r>
+          </w:p>
+          <w:p>
+            <w:pPr>
+              <w:pStyle w:val="Standard"/>
+              <w:rPr>
+                <w:rFonts w:ascii="Calibri" w:hAnsi="Calibri"/>
+                <w:sz w:val="18"/>
+                <w:szCs w:val="18"/>
+              </w:rPr>
+            </w:pPr>
+            <w:r>
+              <w:rPr>
+                <w:rFonts w:ascii="Calibri" w:hAnsi="Calibri"/>
+                <w:sz w:val="18"/>
+                <w:szCs w:val="18"/>
+              </w:rPr>
+              <w:t>Remove up to N pieces from each of M groups.</w:t>
+            </w:r>
+            <w:r>
+              <w:rPr>
+                <w:rFonts w:ascii="Calibri" w:hAnsi="Calibri"/>
+                <w:sz w:val="18"/>
+                <w:szCs w:val="18"/>
+              </w:rPr>
+              <w:t xml:space="preserve">  Taking the last piece wins.</w:t>
+            </w:r>
+          </w:p>
+          <w:p>
+            <w:pPr>
+              <w:pStyle w:val="Standard"/>
+              <w:rPr>
+                <w:rFonts w:ascii="Calibri" w:hAnsi="Calibri"/>
+                <w:sz w:val="18"/>
+                <w:szCs w:val="18"/>
+              </w:rPr>
+            </w:pPr>
+            <w:r>
+              <w:rPr>
+                <w:rFonts w:ascii="Calibri" w:hAnsi="Calibri"/>
+                <w:sz w:val="18"/>
+                <w:szCs w:val="18"/>
+              </w:rPr>
+              <w:t xml:space="preserve">Set N in FF2 (default = </w:t>
+            </w:r>
+            <w:r>
+              <w:rPr>
+                <w:rFonts w:ascii="Calibri" w:hAnsi="Calibri"/>
+                <w:sz w:val="18"/>
+                <w:szCs w:val="18"/>
+              </w:rPr>
+              <w:t>2 tokens</w:t>
+            </w:r>
+            <w:r>
+              <w:rPr>
+                <w:rFonts w:ascii="Calibri" w:hAnsi="Calibri"/>
+                <w:sz w:val="18"/>
+                <w:szCs w:val="18"/>
+              </w:rPr>
+              <w:t xml:space="preserve">), M in FF3 (default = </w:t>
+            </w:r>
+            <w:r>
+              <w:rPr>
+                <w:rFonts w:ascii="Calibri" w:hAnsi="Calibri"/>
+                <w:sz w:val="18"/>
+                <w:szCs w:val="18"/>
+              </w:rPr>
+              <w:t>1 group</w:t>
+            </w:r>
+            <w:r>
+              <w:rPr>
+                <w:rFonts w:ascii="Calibri" w:hAnsi="Calibri"/>
+                <w:sz w:val="18"/>
+                <w:szCs w:val="18"/>
+              </w:rPr>
+              <w:t>)</w:t>
+            </w:r>
+          </w:p>
+          <w:p>
+            <w:pPr>
+              <w:pStyle w:val="Standard"/>
+              <w:rPr>
+                <w:rFonts w:ascii="Calibri" w:hAnsi="Calibri"/>
+                <w:sz w:val="18"/>
+                <w:szCs w:val="18"/>
+              </w:rPr>
+            </w:pPr>
+            <w:r>
+              <w:rPr>
+                <w:rFonts w:ascii="Calibri" w:hAnsi="Calibri"/>
+                <w:sz w:val="18"/>
+                <w:szCs w:val="18"/>
+              </w:rPr>
+              <w:t>“Removing pieces from the groups is done by setting the</w:t>
+            </w:r>
+          </w:p>
+          <w:p>
+            <w:pPr>
+              <w:pStyle w:val="Standard"/>
+              <w:rPr>
+                <w:rFonts w:ascii="Calibri" w:hAnsi="Calibri"/>
+                <w:sz w:val="18"/>
+                <w:szCs w:val="18"/>
+              </w:rPr>
+            </w:pPr>
+            <w:r>
+              <w:rPr>
+                <w:rFonts w:ascii="Calibri" w:hAnsi="Calibri"/>
+                <w:sz w:val="18"/>
+                <w:szCs w:val="18"/>
+              </w:rPr>
+              <w:t xml:space="preserve">desired number </w:t>
+            </w:r>
+            <w:r>
+              <w:rPr>
+                <w:rFonts w:ascii="Calibri" w:hAnsi="Calibri"/>
+                <w:sz w:val="18"/>
+                <w:szCs w:val="18"/>
+              </w:rPr>
+              <w:t xml:space="preserve">up to N </w:t>
+            </w:r>
+            <w:r>
+              <w:rPr>
+                <w:rFonts w:ascii="Calibri" w:hAnsi="Calibri"/>
+                <w:sz w:val="18"/>
+                <w:szCs w:val="18"/>
+              </w:rPr>
+              <w:t xml:space="preserve">in Right MIR and the address in Left MIR using the rightmost column where the groups are 0-7 for A-H consecutively.  Pressing Upper Activate button will read in the above amount and display the new numbers in the groups. </w:t>
+            </w:r>
+            <w:r>
+              <w:rPr>
+                <w:rFonts w:ascii="Calibri" w:hAnsi="Calibri"/>
+                <w:sz w:val="18"/>
+                <w:szCs w:val="18"/>
+              </w:rPr>
+              <w:t>M</w:t>
+            </w:r>
+            <w:r>
+              <w:rPr>
+                <w:rFonts w:ascii="Calibri" w:hAnsi="Calibri"/>
+                <w:sz w:val="18"/>
+                <w:szCs w:val="18"/>
+              </w:rPr>
+              <w:t xml:space="preserve"> removals have to be made in each move; if less than </w:t>
+            </w:r>
+            <w:r>
+              <w:rPr>
+                <w:rFonts w:ascii="Calibri" w:hAnsi="Calibri"/>
+                <w:sz w:val="18"/>
+                <w:szCs w:val="18"/>
+              </w:rPr>
+              <w:t>M</w:t>
+            </w:r>
+            <w:r>
+              <w:rPr>
+                <w:rFonts w:ascii="Calibri" w:hAnsi="Calibri"/>
+                <w:sz w:val="18"/>
+                <w:szCs w:val="18"/>
+              </w:rPr>
+              <w:t xml:space="preserve"> are desired, 0 has to be removed until </w:t>
+            </w:r>
+            <w:r>
+              <w:rPr>
+                <w:rFonts w:ascii="Calibri" w:hAnsi="Calibri"/>
+                <w:sz w:val="18"/>
+                <w:szCs w:val="18"/>
+              </w:rPr>
+              <w:t>M</w:t>
+            </w:r>
+            <w:r>
+              <w:rPr>
+                <w:rFonts w:ascii="Calibri" w:hAnsi="Calibri"/>
+                <w:sz w:val="18"/>
+                <w:szCs w:val="18"/>
+              </w:rPr>
+              <w:t xml:space="preserve"> removals are completed. After </w:t>
+            </w:r>
+            <w:r>
+              <w:rPr>
+                <w:rFonts w:ascii="Calibri" w:hAnsi="Calibri"/>
+                <w:sz w:val="18"/>
+                <w:szCs w:val="18"/>
+              </w:rPr>
+              <w:t>M</w:t>
+            </w:r>
+            <w:r>
+              <w:rPr>
+                <w:rFonts w:ascii="Calibri" w:hAnsi="Calibri"/>
+                <w:sz w:val="18"/>
+                <w:szCs w:val="18"/>
+              </w:rPr>
+              <w:t xml:space="preserve"> removals have been done, Upper Activate button has to be pressed for computer move.”</w:t>
+            </w:r>
+          </w:p>
+        </w:tc>
+      </w:tr>
+      <w:tr>
+        <w:tc>
+          <w:tcPr>
+            <w:tcW w:w="360" w:type="dxa"/>
+            <w:tcBorders>
+              <w:left w:val="single" w:sz="4" w:space="0" w:color="355269"/>
+              <w:bottom w:val="single" w:sz="4" w:space="0" w:color="355269"/>
+            </w:tcBorders>
+            <w:shd w:val="clear" w:color="auto" w:fill="auto"/>
+            <w:tcMar>
+              <w:top w:w="0" w:type="dxa"/>
+              <w:left w:w="0" w:type="dxa"/>
+              <w:bottom w:w="0" w:type="dxa"/>
+              <w:right w:w="0" w:type="dxa"/>
+            </w:tcMar>
+          </w:tcPr>
+          <w:p>
+            <w:pPr>
+              <w:pStyle w:val="Standard"/>
+              <w:rPr>
+                <w:rFonts w:ascii="Calibri" w:hAnsi="Calibri"/>
+                <w:sz w:val="28"/>
+                <w:szCs w:val="28"/>
+              </w:rPr>
+            </w:pPr>
+            <w:r>
+              <w:rPr>
+                <w:rFonts w:ascii="Calibri" w:hAnsi="Calibri"/>
+                <w:sz w:val="28"/>
+                <w:szCs w:val="28"/>
+              </w:rPr>
+              <w:t>14</w:t>
+            </w:r>
+          </w:p>
+        </w:tc>
+        <w:tc>
+          <w:tcPr>
+            <w:tcW w:w="1800" w:type="dxa"/>
+            <w:tcBorders>
+              <w:left w:val="single" w:sz="4" w:space="0" w:color="355269"/>
+              <w:bottom w:val="single" w:sz="4" w:space="0" w:color="355269"/>
+            </w:tcBorders>
+            <w:shd w:val="clear" w:color="auto" w:fill="auto"/>
+            <w:tcMar>
+              <w:top w:w="0" w:type="dxa"/>
+              <w:left w:w="0" w:type="dxa"/>
+              <w:bottom w:w="0" w:type="dxa"/>
+              <w:right w:w="0" w:type="dxa"/>
+            </w:tcMar>
+          </w:tcPr>
+          <w:p>
+            <w:pPr>
+              <w:pStyle w:val="Standard"/>
+              <w:rPr>
+                <w:rFonts w:ascii="Calibri" w:hAnsi="Calibri"/>
+                <w:color w:val="2E74B5" w:themeColor="accent5" w:themeShade="BF"/>
+                <w:sz w:val="28"/>
+                <w:szCs w:val="28"/>
+              </w:rPr>
+            </w:pPr>
+            <w:r>
+              <w:rPr>
+                <w:rFonts w:ascii="Calibri" w:hAnsi="Calibri"/>
+                <w:color w:val="2E74B5" w:themeColor="accent5" w:themeShade="BF"/>
+                <w:sz w:val="28"/>
+                <w:szCs w:val="28"/>
+              </w:rPr>
+              <w:t>Number Display</w:t>
             </w:r>
           </w:p>
         </w:tc>
@@ -1731,7 +2192,6 @@
         <w:tc>
           <w:tcPr>
             <w:tcW w:w="4320" w:type="dxa"/>
-            <w:vMerge/>
             <w:tcBorders>
               <w:left w:val="single" w:sz="4" w:space="0" w:color="355269"/>
               <w:bottom w:val="single" w:sz="4" w:space="0" w:color="355269"/>
@@ -1745,7 +2205,24 @@
               <w:right w:w="0" w:type="dxa"/>
             </w:tcMar>
           </w:tcPr>
-          <w:p/>
+          <w:p>
+            <w:pPr>
+              <w:pStyle w:val="Standard"/>
+              <w:rPr>
+                <w:rFonts w:ascii="Calibri" w:hAnsi="Calibri"/>
+                <w:sz w:val="18"/>
+                <w:szCs w:val="18"/>
+              </w:rPr>
+            </w:pPr>
+            <w:r>
+              <w:rPr>
+                <w:rFonts w:ascii="Calibri" w:hAnsi="Calibri"/>
+                <w:sz w:val="18"/>
+                <w:szCs w:val="18"/>
+              </w:rPr>
+              <w:t>Displays incrementing number pattern in Binary, Decimal, Octal, Hex (“Sexadecimal”) with dot-matrix character generator</w:t>
+            </w:r>
+          </w:p>
         </w:tc>
       </w:tr>
       <w:tr>
@@ -1779,7 +2256,7 @@
                 <w:sz w:val="28"/>
                 <w:szCs w:val="28"/>
               </w:rPr>
-              <w:t>13</w:t>
+              <w:t>15</w:t>
             </w:r>
           </w:p>
         </w:tc>
@@ -1803,24 +2280,69 @@
               <w:pStyle w:val="Standard"/>
               <w:rPr>
                 <w:rFonts w:ascii="Calibri" w:hAnsi="Calibri"/>
-                <w:sz w:val="28"/>
-                <w:szCs w:val="28"/>
-              </w:rPr>
-            </w:pPr>
-            <w:r>
-              <w:rPr>
-                <w:rFonts w:ascii="Calibri" w:hAnsi="Calibri"/>
-                <w:sz w:val="28"/>
-                <w:szCs w:val="28"/>
-              </w:rPr>
-              <w:t>Nim</w:t>
-            </w:r>
-          </w:p>
-        </w:tc>
-        <w:tc>
-          <w:tcPr>
-            <w:tcW w:w="5580" w:type="dxa"/>
-            <w:gridSpan w:val="2"/>
+                <w:color w:val="2E74B5" w:themeColor="accent5" w:themeShade="BF"/>
+                <w:sz w:val="28"/>
+                <w:szCs w:val="28"/>
+              </w:rPr>
+            </w:pPr>
+            <w:r>
+              <w:rPr>
+                <w:rFonts w:ascii="Calibri" w:hAnsi="Calibri"/>
+                <w:color w:val="2E74B5" w:themeColor="accent5" w:themeShade="BF"/>
+                <w:sz w:val="28"/>
+                <w:szCs w:val="28"/>
+              </w:rPr>
+              <w:t>Air Defense</w:t>
+            </w:r>
+          </w:p>
+        </w:tc>
+        <w:tc>
+          <w:tcPr>
+            <w:tcW w:w="1260" w:type="dxa"/>
+            <w:tcBorders>
+              <w:left w:val="single" w:sz="4" w:space="0" w:color="355269"/>
+              <w:bottom w:val="single" w:sz="4" w:space="0" w:color="355269"/>
+            </w:tcBorders>
+            <w:shd w:val="clear" w:color="auto" w:fill="auto"/>
+            <w:tcMar>
+              <w:top w:w="0" w:type="dxa"/>
+              <w:left w:w="0" w:type="dxa"/>
+              <w:bottom w:w="0" w:type="dxa"/>
+              <w:right w:w="0" w:type="dxa"/>
+            </w:tcMar>
+          </w:tcPr>
+          <w:p>
+            <w:pPr>
+              <w:pStyle w:val="Standard"/>
+              <w:rPr>
+                <w:rFonts w:ascii="Calibri" w:hAnsi="Calibri"/>
+                <w:sz w:val="21"/>
+                <w:szCs w:val="21"/>
+              </w:rPr>
+            </w:pPr>
+            <w:r>
+              <w:rPr>
+                <w:rFonts w:ascii="Calibri" w:hAnsi="Calibri"/>
+                <w:sz w:val="21"/>
+                <w:szCs w:val="21"/>
+              </w:rPr>
+              <w:t>WW M-1343 code</w:t>
+            </w:r>
+          </w:p>
+          <w:p>
+            <w:pPr>
+              <w:pStyle w:val="Standard"/>
+              <w:rPr>
+                <w:rFonts w:ascii="Calibri" w:hAnsi="Calibri"/>
+                <w:sz w:val="21"/>
+                <w:szCs w:val="21"/>
+              </w:rPr>
+            </w:pPr>
+          </w:p>
+        </w:tc>
+        <w:tc>
+          <w:tcPr>
+            <w:tcW w:w="4320" w:type="dxa"/>
             <w:tcBorders>
               <w:left w:val="single" w:sz="4" w:space="0" w:color="355269"/>
               <w:bottom w:val="single" w:sz="4" w:space="0" w:color="355269"/>
@@ -1849,167 +2371,25 @@
                 <w:sz w:val="18"/>
                 <w:szCs w:val="18"/>
               </w:rPr>
-              <w:t>WW tape - DCL-113 – “Generalized NIM”</w:t>
-            </w:r>
-          </w:p>
-          <w:p>
-            <w:pPr>
-              <w:pStyle w:val="Standard"/>
-              <w:rPr>
-                <w:rFonts w:ascii="Calibri" w:hAnsi="Calibri"/>
-                <w:sz w:val="18"/>
-                <w:szCs w:val="18"/>
-              </w:rPr>
-            </w:pPr>
-            <w:r>
-              <w:rPr>
-                <w:rFonts w:ascii="Calibri" w:hAnsi="Calibri"/>
-                <w:sz w:val="18"/>
-                <w:szCs w:val="18"/>
-              </w:rPr>
-              <w:t>Remove up to N pieces from each of M groups.</w:t>
-            </w:r>
-            <w:r>
-              <w:rPr>
-                <w:rFonts w:ascii="Calibri" w:hAnsi="Calibri"/>
-                <w:sz w:val="18"/>
-                <w:szCs w:val="18"/>
-              </w:rPr>
-              <w:t xml:space="preserve">  Taking the last piece wins.</w:t>
-            </w:r>
-          </w:p>
-          <w:p>
-            <w:pPr>
-              <w:pStyle w:val="Standard"/>
-              <w:rPr>
-                <w:rFonts w:ascii="Calibri" w:hAnsi="Calibri"/>
-                <w:sz w:val="18"/>
-                <w:szCs w:val="18"/>
-              </w:rPr>
-            </w:pPr>
-            <w:r>
-              <w:rPr>
-                <w:rFonts w:ascii="Calibri" w:hAnsi="Calibri"/>
-                <w:sz w:val="18"/>
-                <w:szCs w:val="18"/>
-              </w:rPr>
-              <w:t>Set N in FF2 (default = XX), M in FF3 (default = YY)</w:t>
-            </w:r>
-          </w:p>
-          <w:p>
-            <w:pPr>
-              <w:pStyle w:val="Standard"/>
-              <w:rPr>
-                <w:rFonts w:ascii="Calibri" w:hAnsi="Calibri"/>
-                <w:sz w:val="18"/>
-                <w:szCs w:val="18"/>
-              </w:rPr>
-            </w:pPr>
-            <w:r>
-              <w:rPr>
-                <w:rFonts w:ascii="Calibri" w:hAnsi="Calibri"/>
-                <w:sz w:val="18"/>
-                <w:szCs w:val="18"/>
-              </w:rPr>
-              <w:t>“Removing pieces from the groups is done by setting the</w:t>
-            </w:r>
-          </w:p>
-          <w:p>
-            <w:pPr>
-              <w:pStyle w:val="Standard"/>
-              <w:rPr>
-                <w:rFonts w:ascii="Calibri" w:hAnsi="Calibri"/>
-                <w:sz w:val="18"/>
-                <w:szCs w:val="18"/>
-              </w:rPr>
-            </w:pPr>
-            <w:r>
-              <w:rPr>
-                <w:rFonts w:ascii="Calibri" w:hAnsi="Calibri"/>
-                <w:sz w:val="18"/>
-                <w:szCs w:val="18"/>
-              </w:rPr>
-              <w:t xml:space="preserve">desired number </w:t>
-            </w:r>
-            <w:r>
-              <w:rPr>
-                <w:rFonts w:ascii="Calibri" w:hAnsi="Calibri"/>
-                <w:sz w:val="18"/>
-                <w:szCs w:val="18"/>
-              </w:rPr>
-              <w:t xml:space="preserve">up to N </w:t>
-            </w:r>
-            <w:r>
-              <w:rPr>
-                <w:rFonts w:ascii="Calibri" w:hAnsi="Calibri"/>
-                <w:sz w:val="18"/>
-                <w:szCs w:val="18"/>
-              </w:rPr>
-              <w:t xml:space="preserve">in Right MIR and the address in Left MIR using the rightmost column where the groups are 0-7 for A-H consecutively.  Pressing Upper Activate button will read in the above amount and display the new numbers in the groups. </w:t>
-            </w:r>
-            <w:r>
-              <w:rPr>
-                <w:rFonts w:ascii="Calibri" w:hAnsi="Calibri"/>
-                <w:sz w:val="18"/>
-                <w:szCs w:val="18"/>
-              </w:rPr>
-              <w:t>M</w:t>
-            </w:r>
-            <w:r>
-              <w:rPr>
-                <w:rFonts w:ascii="Calibri" w:hAnsi="Calibri"/>
-                <w:sz w:val="18"/>
-                <w:szCs w:val="18"/>
-              </w:rPr>
-              <w:t xml:space="preserve"> removals have to be made in each move; if less than </w:t>
-            </w:r>
-            <w:r>
-              <w:rPr>
-                <w:rFonts w:ascii="Calibri" w:hAnsi="Calibri"/>
-                <w:sz w:val="18"/>
-                <w:szCs w:val="18"/>
-              </w:rPr>
-              <w:t>M</w:t>
-            </w:r>
-            <w:r>
-              <w:rPr>
-                <w:rFonts w:ascii="Calibri" w:hAnsi="Calibri"/>
-                <w:sz w:val="18"/>
-                <w:szCs w:val="18"/>
-              </w:rPr>
-              <w:t xml:space="preserve"> are desired, 0 has to be removed until </w:t>
-            </w:r>
-            <w:r>
-              <w:rPr>
-                <w:rFonts w:ascii="Calibri" w:hAnsi="Calibri"/>
-                <w:sz w:val="18"/>
-                <w:szCs w:val="18"/>
-              </w:rPr>
-              <w:t>M</w:t>
-            </w:r>
-            <w:r>
-              <w:rPr>
-                <w:rFonts w:ascii="Calibri" w:hAnsi="Calibri"/>
-                <w:sz w:val="18"/>
-                <w:szCs w:val="18"/>
-              </w:rPr>
-              <w:t xml:space="preserve"> removals are completed. After </w:t>
-            </w:r>
-            <w:r>
-              <w:rPr>
-                <w:rFonts w:ascii="Calibri" w:hAnsi="Calibri"/>
-                <w:sz w:val="18"/>
-                <w:szCs w:val="18"/>
-              </w:rPr>
-              <w:t>M</w:t>
-            </w:r>
-            <w:r>
-              <w:rPr>
-                <w:rFonts w:ascii="Calibri" w:hAnsi="Calibri"/>
-                <w:sz w:val="18"/>
-                <w:szCs w:val="18"/>
-              </w:rPr>
-              <w:t xml:space="preserve"> removals have been done, Upper Activate button has to be pressed for computer move.”</w:t>
+              <w:t xml:space="preserve">David Isreal’s Air Intercept Demonstration from 1951.  </w:t>
+            </w:r>
+          </w:p>
+          <w:p>
+            <w:pPr>
+              <w:pStyle w:val="Standard"/>
+              <w:rPr>
+                <w:rFonts w:ascii="Calibri" w:hAnsi="Calibri"/>
+                <w:sz w:val="18"/>
+                <w:szCs w:val="18"/>
+              </w:rPr>
+            </w:pPr>
+            <w:r>
+              <w:rPr>
+                <w:rFonts w:ascii="Calibri" w:hAnsi="Calibri"/>
+                <w:sz w:val="18"/>
+                <w:szCs w:val="18"/>
+              </w:rPr>
+              <w:t>Select aircraft: Switch-D: Down=Target, Up=Interceptor</w:t>
             </w:r>
           </w:p>
         </w:tc>
@@ -2045,7 +2425,7 @@
                 <w:sz w:val="28"/>
                 <w:szCs w:val="28"/>
               </w:rPr>
-              <w:t>14</w:t>
+              <w:t>16</w:t>
             </w:r>
           </w:p>
         </w:tc>
@@ -2069,17 +2449,19 @@
               <w:pStyle w:val="Standard"/>
               <w:rPr>
                 <w:rFonts w:ascii="Calibri" w:hAnsi="Calibri"/>
-                <w:sz w:val="28"/>
-                <w:szCs w:val="28"/>
-              </w:rPr>
-            </w:pPr>
-            <w:r>
-              <w:rPr>
-                <w:rFonts w:ascii="Calibri" w:hAnsi="Calibri"/>
-                <w:sz w:val="28"/>
-                <w:szCs w:val="28"/>
-              </w:rPr>
-              <w:t>Number Display</w:t>
+                <w:color w:val="2E74B5" w:themeColor="accent5" w:themeShade="BF"/>
+                <w:sz w:val="28"/>
+                <w:szCs w:val="28"/>
+              </w:rPr>
+            </w:pPr>
+            <w:r>
+              <w:rPr>
+                <w:rFonts w:ascii="Calibri" w:hAnsi="Calibri"/>
+                <w:color w:val="2E74B5" w:themeColor="accent5" w:themeShade="BF"/>
+                <w:sz w:val="28"/>
+                <w:szCs w:val="28"/>
+              </w:rPr>
+              <w:t>Vector Clock</w:t>
             </w:r>
           </w:p>
         </w:tc>
@@ -2113,7 +2495,7 @@
                 <w:sz w:val="21"/>
                 <w:szCs w:val="21"/>
               </w:rPr>
-              <w:t>WW tape</w:t>
+              <w:t>New WW code</w:t>
             </w:r>
           </w:p>
         </w:tc>
@@ -2148,7 +2530,7 @@
                 <w:sz w:val="18"/>
                 <w:szCs w:val="18"/>
               </w:rPr>
-              <w:t>Displays incrementing number pattern in Binary, Decimal, Octal, Hex (“Sexadecimal”) with dot-matrix character generator</w:t>
+              <w:t>Click the center point to toggle between minimal and a more detailed (and flickery) rendering</w:t>
             </w:r>
           </w:p>
         </w:tc>
@@ -2184,7 +2566,7 @@
                 <w:sz w:val="28"/>
                 <w:szCs w:val="28"/>
               </w:rPr>
-              <w:t>15</w:t>
+              <w:t>17</w:t>
             </w:r>
           </w:p>
         </w:tc>
@@ -2208,17 +2590,19 @@
               <w:pStyle w:val="Standard"/>
               <w:rPr>
                 <w:rFonts w:ascii="Calibri" w:hAnsi="Calibri"/>
-                <w:sz w:val="28"/>
-                <w:szCs w:val="28"/>
-              </w:rPr>
-            </w:pPr>
-            <w:r>
-              <w:rPr>
-                <w:rFonts w:ascii="Calibri" w:hAnsi="Calibri"/>
-                <w:sz w:val="28"/>
-                <w:szCs w:val="28"/>
-              </w:rPr>
-              <w:t>Air Defense</w:t>
+                <w:color w:val="2E74B5" w:themeColor="accent5" w:themeShade="BF"/>
+                <w:sz w:val="28"/>
+                <w:szCs w:val="28"/>
+              </w:rPr>
+            </w:pPr>
+            <w:r>
+              <w:rPr>
+                <w:rFonts w:ascii="Calibri" w:hAnsi="Calibri"/>
+                <w:color w:val="2E74B5" w:themeColor="accent5" w:themeShade="BF"/>
+                <w:sz w:val="28"/>
+                <w:szCs w:val="28"/>
+              </w:rPr>
+              <w:t>Lorenz Attractor</w:t>
             </w:r>
           </w:p>
         </w:tc>
@@ -2252,18 +2636,8 @@
                 <w:sz w:val="21"/>
                 <w:szCs w:val="21"/>
               </w:rPr>
-              <w:t>WW M-1343 code</w:t>
-            </w:r>
-          </w:p>
-          <w:p>
-            <w:pPr>
-              <w:pStyle w:val="Standard"/>
-              <w:rPr>
-                <w:rFonts w:ascii="Calibri" w:hAnsi="Calibri"/>
-                <w:sz w:val="21"/>
-                <w:szCs w:val="21"/>
-              </w:rPr>
-            </w:pPr>
+              <w:t>New WW Code</w:t>
+            </w:r>
           </w:p>
         </w:tc>
         <w:tc>
@@ -2297,339 +2671,23 @@
                 <w:sz w:val="18"/>
                 <w:szCs w:val="18"/>
               </w:rPr>
-              <w:t xml:space="preserve">SW-D: Down=Target, </w:t>
-            </w:r>
-            <w:proofErr w:type="gramStart"/>
-            <w:r>
-              <w:rPr>
-                <w:rFonts w:ascii="Calibri" w:hAnsi="Calibri"/>
-                <w:sz w:val="18"/>
-                <w:szCs w:val="18"/>
-              </w:rPr>
-              <w:t>Up</w:t>
-            </w:r>
-            <w:proofErr w:type="gramEnd"/>
-            <w:r>
-              <w:rPr>
-                <w:rFonts w:ascii="Calibri" w:hAnsi="Calibri"/>
-                <w:sz w:val="18"/>
-                <w:szCs w:val="18"/>
-              </w:rPr>
-              <w:t>=Interceptor</w:t>
-            </w:r>
-          </w:p>
-        </w:tc>
-      </w:tr>
-      <w:tr>
-        <w:tc>
-          <w:tcPr>
-            <w:tcW w:w="360" w:type="dxa"/>
-            <w:tcBorders>
-              <w:left w:val="single" w:sz="4" w:space="0" w:color="355269"/>
-              <w:bottom w:val="single" w:sz="4" w:space="0" w:color="355269"/>
-            </w:tcBorders>
-            <w:shd w:val="clear" w:color="auto" w:fill="auto"/>
-            <w:tcMar>
-              <w:top w:w="0" w:type="dxa"/>
-              <w:left w:w="0" w:type="dxa"/>
-              <w:bottom w:w="0" w:type="dxa"/>
-              <w:right w:w="0" w:type="dxa"/>
-            </w:tcMar>
-          </w:tcPr>
-          <w:p>
-            <w:pPr>
-              <w:pStyle w:val="Standard"/>
-              <w:rPr>
-                <w:rFonts w:ascii="Calibri" w:hAnsi="Calibri"/>
-                <w:sz w:val="28"/>
-                <w:szCs w:val="28"/>
-              </w:rPr>
-            </w:pPr>
-            <w:r>
-              <w:rPr>
-                <w:rFonts w:ascii="Calibri" w:hAnsi="Calibri"/>
-                <w:sz w:val="28"/>
-                <w:szCs w:val="28"/>
-              </w:rPr>
-              <w:t>16</w:t>
-            </w:r>
-          </w:p>
-        </w:tc>
-        <w:tc>
-          <w:tcPr>
-            <w:tcW w:w="1800" w:type="dxa"/>
-            <w:tcBorders>
-              <w:left w:val="single" w:sz="4" w:space="0" w:color="355269"/>
-              <w:bottom w:val="single" w:sz="4" w:space="0" w:color="355269"/>
-            </w:tcBorders>
-            <w:shd w:val="clear" w:color="auto" w:fill="auto"/>
-            <w:tcMar>
-              <w:top w:w="0" w:type="dxa"/>
-              <w:left w:w="0" w:type="dxa"/>
-              <w:bottom w:w="0" w:type="dxa"/>
-              <w:right w:w="0" w:type="dxa"/>
-            </w:tcMar>
-          </w:tcPr>
-          <w:p>
-            <w:pPr>
-              <w:pStyle w:val="Standard"/>
-              <w:rPr>
-                <w:rFonts w:ascii="Calibri" w:hAnsi="Calibri"/>
-                <w:sz w:val="28"/>
-                <w:szCs w:val="28"/>
-              </w:rPr>
-            </w:pPr>
-            <w:r>
-              <w:rPr>
-                <w:rFonts w:ascii="Calibri" w:hAnsi="Calibri"/>
-                <w:sz w:val="28"/>
-                <w:szCs w:val="28"/>
-              </w:rPr>
-              <w:t>Vector Clock</w:t>
-            </w:r>
-          </w:p>
-        </w:tc>
-        <w:tc>
-          <w:tcPr>
-            <w:tcW w:w="1260" w:type="dxa"/>
-            <w:tcBorders>
-              <w:left w:val="single" w:sz="4" w:space="0" w:color="355269"/>
-              <w:bottom w:val="single" w:sz="4" w:space="0" w:color="355269"/>
-            </w:tcBorders>
-            <w:shd w:val="clear" w:color="auto" w:fill="auto"/>
-            <w:tcMar>
-              <w:top w:w="0" w:type="dxa"/>
-              <w:left w:w="0" w:type="dxa"/>
-              <w:bottom w:w="0" w:type="dxa"/>
-              <w:right w:w="0" w:type="dxa"/>
-            </w:tcMar>
-          </w:tcPr>
-          <w:p>
-            <w:pPr>
-              <w:pStyle w:val="Standard"/>
-              <w:rPr>
-                <w:rFonts w:ascii="Calibri" w:hAnsi="Calibri"/>
-                <w:sz w:val="21"/>
-                <w:szCs w:val="21"/>
-              </w:rPr>
-            </w:pPr>
-            <w:r>
-              <w:rPr>
-                <w:rFonts w:ascii="Calibri" w:hAnsi="Calibri"/>
-                <w:sz w:val="21"/>
-                <w:szCs w:val="21"/>
-              </w:rPr>
-              <w:t>New WW code</w:t>
-            </w:r>
-          </w:p>
-        </w:tc>
-        <w:tc>
-          <w:tcPr>
-            <w:tcW w:w="4320" w:type="dxa"/>
-            <w:tcBorders>
-              <w:left w:val="single" w:sz="4" w:space="0" w:color="355269"/>
-              <w:bottom w:val="single" w:sz="4" w:space="0" w:color="355269"/>
-              <w:right w:val="single" w:sz="4" w:space="0" w:color="355269"/>
-            </w:tcBorders>
-            <w:shd w:val="clear" w:color="auto" w:fill="auto"/>
-            <w:tcMar>
-              <w:top w:w="0" w:type="dxa"/>
-              <w:left w:w="0" w:type="dxa"/>
-              <w:bottom w:w="0" w:type="dxa"/>
-              <w:right w:w="0" w:type="dxa"/>
-            </w:tcMar>
-          </w:tcPr>
-          <w:p>
-            <w:pPr>
-              <w:pStyle w:val="Standard"/>
-              <w:rPr>
-                <w:rFonts w:ascii="Calibri" w:hAnsi="Calibri"/>
-                <w:sz w:val="18"/>
-                <w:szCs w:val="18"/>
-              </w:rPr>
-            </w:pPr>
-            <w:r>
-              <w:rPr>
-                <w:rFonts w:ascii="Calibri" w:hAnsi="Calibri"/>
-                <w:sz w:val="18"/>
-                <w:szCs w:val="18"/>
-              </w:rPr>
-              <w:t>Click the center point to toggle between minimal and a more detailed (and flickery) rendering</w:t>
-            </w:r>
-          </w:p>
-        </w:tc>
-      </w:tr>
-      <w:tr>
-        <w:tc>
-          <w:tcPr>
-            <w:tcW w:w="360" w:type="dxa"/>
-            <w:tcBorders>
-              <w:left w:val="single" w:sz="4" w:space="0" w:color="355269"/>
-              <w:bottom w:val="single" w:sz="4" w:space="0" w:color="355269"/>
-            </w:tcBorders>
-            <w:shd w:val="clear" w:color="auto" w:fill="auto"/>
-            <w:tcMar>
-              <w:top w:w="0" w:type="dxa"/>
-              <w:left w:w="0" w:type="dxa"/>
-              <w:bottom w:w="0" w:type="dxa"/>
-              <w:right w:w="0" w:type="dxa"/>
-            </w:tcMar>
-          </w:tcPr>
-          <w:p>
-            <w:pPr>
-              <w:pStyle w:val="Standard"/>
-              <w:rPr>
-                <w:rFonts w:ascii="Calibri" w:hAnsi="Calibri"/>
-                <w:sz w:val="28"/>
-                <w:szCs w:val="28"/>
-              </w:rPr>
-            </w:pPr>
-            <w:r>
-              <w:rPr>
-                <w:rFonts w:ascii="Calibri" w:hAnsi="Calibri"/>
-                <w:sz w:val="28"/>
-                <w:szCs w:val="28"/>
-              </w:rPr>
-              <w:t>17</w:t>
-            </w:r>
-          </w:p>
-        </w:tc>
-        <w:tc>
-          <w:tcPr>
-            <w:tcW w:w="1800" w:type="dxa"/>
-            <w:tcBorders>
-              <w:left w:val="single" w:sz="4" w:space="0" w:color="355269"/>
-              <w:bottom w:val="single" w:sz="4" w:space="0" w:color="355269"/>
-            </w:tcBorders>
-            <w:shd w:val="clear" w:color="auto" w:fill="auto"/>
-            <w:tcMar>
-              <w:top w:w="0" w:type="dxa"/>
-              <w:left w:w="0" w:type="dxa"/>
-              <w:bottom w:w="0" w:type="dxa"/>
-              <w:right w:w="0" w:type="dxa"/>
-            </w:tcMar>
-          </w:tcPr>
-          <w:p>
-            <w:pPr>
-              <w:pStyle w:val="Standard"/>
-              <w:rPr>
-                <w:rFonts w:ascii="Calibri" w:hAnsi="Calibri"/>
-                <w:sz w:val="28"/>
-                <w:szCs w:val="28"/>
-              </w:rPr>
-            </w:pPr>
-            <w:r>
-              <w:rPr>
-                <w:rFonts w:ascii="Calibri" w:hAnsi="Calibri"/>
-                <w:sz w:val="28"/>
-                <w:szCs w:val="28"/>
-              </w:rPr>
-              <w:t>Lorenz Attractor</w:t>
-            </w:r>
-          </w:p>
-        </w:tc>
-        <w:tc>
-          <w:tcPr>
-            <w:tcW w:w="1260" w:type="dxa"/>
-            <w:tcBorders>
-              <w:left w:val="single" w:sz="4" w:space="0" w:color="355269"/>
-              <w:bottom w:val="single" w:sz="4" w:space="0" w:color="355269"/>
-            </w:tcBorders>
-            <w:shd w:val="clear" w:color="auto" w:fill="auto"/>
-            <w:tcMar>
-              <w:top w:w="0" w:type="dxa"/>
-              <w:left w:w="0" w:type="dxa"/>
-              <w:bottom w:w="0" w:type="dxa"/>
-              <w:right w:w="0" w:type="dxa"/>
-            </w:tcMar>
-          </w:tcPr>
-          <w:p>
-            <w:pPr>
-              <w:pStyle w:val="Standard"/>
-              <w:rPr>
-                <w:rFonts w:ascii="Calibri" w:hAnsi="Calibri"/>
-                <w:sz w:val="21"/>
-                <w:szCs w:val="21"/>
-              </w:rPr>
-            </w:pPr>
-            <w:r>
-              <w:rPr>
-                <w:rFonts w:ascii="Calibri" w:hAnsi="Calibri"/>
-                <w:sz w:val="21"/>
-                <w:szCs w:val="21"/>
-              </w:rPr>
-              <w:t>New WW Code</w:t>
-            </w:r>
-          </w:p>
-        </w:tc>
-        <w:tc>
-          <w:tcPr>
-            <w:tcW w:w="4320" w:type="dxa"/>
-            <w:tcBorders>
-              <w:left w:val="single" w:sz="4" w:space="0" w:color="355269"/>
-              <w:bottom w:val="single" w:sz="4" w:space="0" w:color="355269"/>
-              <w:right w:val="single" w:sz="4" w:space="0" w:color="355269"/>
-            </w:tcBorders>
-            <w:shd w:val="clear" w:color="auto" w:fill="auto"/>
-            <w:tcMar>
-              <w:top w:w="0" w:type="dxa"/>
-              <w:left w:w="0" w:type="dxa"/>
-              <w:bottom w:w="0" w:type="dxa"/>
-              <w:right w:w="0" w:type="dxa"/>
-            </w:tcMar>
-          </w:tcPr>
-          <w:p>
-            <w:pPr>
-              <w:pStyle w:val="Standard"/>
-              <w:rPr>
-                <w:rFonts w:ascii="Calibri" w:hAnsi="Calibri"/>
-                <w:sz w:val="18"/>
-                <w:szCs w:val="18"/>
-              </w:rPr>
-            </w:pPr>
-            <w:r>
-              <w:rPr>
-                <w:rFonts w:ascii="Calibri" w:hAnsi="Calibri"/>
-                <w:sz w:val="18"/>
-                <w:szCs w:val="18"/>
-              </w:rPr>
               <w:t xml:space="preserve">New code, but using the actual Whirlwind </w:t>
             </w:r>
-            <w:proofErr w:type="gramStart"/>
-            <w:r>
-              <w:rPr>
-                <w:rFonts w:ascii="Calibri" w:hAnsi="Calibri"/>
-                <w:sz w:val="18"/>
-                <w:szCs w:val="18"/>
-              </w:rPr>
-              <w:t>floating point</w:t>
-            </w:r>
-            <w:proofErr w:type="gramEnd"/>
-            <w:r>
-              <w:rPr>
-                <w:rFonts w:ascii="Calibri" w:hAnsi="Calibri"/>
-                <w:sz w:val="18"/>
-                <w:szCs w:val="18"/>
-              </w:rPr>
-              <w:t xml:space="preserve"> library.  (Lorenz Attractor was discovered in 1963, after WW at MIT.  This code thanks to Angelo </w:t>
-            </w:r>
-            <w:proofErr w:type="spellStart"/>
-            <w:r>
-              <w:rPr>
-                <w:rFonts w:ascii="Calibri" w:hAnsi="Calibri"/>
-                <w:sz w:val="18"/>
-                <w:szCs w:val="18"/>
-              </w:rPr>
-              <w:t>Papenhoff</w:t>
-            </w:r>
-            <w:proofErr w:type="spellEnd"/>
-            <w:r>
-              <w:rPr>
-                <w:rFonts w:ascii="Calibri" w:hAnsi="Calibri"/>
-                <w:sz w:val="18"/>
-                <w:szCs w:val="18"/>
-              </w:rPr>
-              <w:t>!)</w:t>
+            <w:r>
+              <w:rPr>
+                <w:rFonts w:ascii="Calibri" w:hAnsi="Calibri"/>
+                <w:sz w:val="18"/>
+                <w:szCs w:val="18"/>
+              </w:rPr>
+              <w:t>floating-point</w:t>
+            </w:r>
+            <w:r>
+              <w:rPr>
+                <w:rFonts w:ascii="Calibri" w:hAnsi="Calibri"/>
+                <w:sz w:val="18"/>
+                <w:szCs w:val="18"/>
+              </w:rPr>
+              <w:t xml:space="preserve"> library.  (Lorenz Attractor was discovered in 1963, after WW at MIT.  This code thanks to Angelo Papenhoff!)</w:t>
             </w:r>
           </w:p>
         </w:tc>
@@ -2684,6 +2742,7 @@
               <w:pStyle w:val="Standard"/>
               <w:rPr>
                 <w:rFonts w:ascii="Calibri" w:hAnsi="Calibri"/>
+                <w:color w:val="2E74B5" w:themeColor="accent5" w:themeShade="BF"/>
                 <w:sz w:val="28"/>
                 <w:szCs w:val="28"/>
               </w:rPr>
@@ -2966,16 +3025,6 @@
         </w:rPr>
         <w:t>Whirlwind Demo Menu Secret Decoder Chart; Apr 11, 2025</w:t>
       </w:r>
-    </w:p>
-    <w:p>
-      <w:pPr>
-        <w:pStyle w:val="Standard"/>
-        <w:rPr>
-          <w:rFonts w:ascii="Lucida Console" w:hAnsi="Lucida Console"/>
-          <w:sz w:val="20"/>
-          <w:szCs w:val="20"/>
-        </w:rPr>
-      </w:pPr>
     </w:p>
     <w:p>
       <w:pPr>

</xml_diff>

<commit_message>
tiny update to Menu Cheat Sheet
</commit_message>
<xml_diff>
--- a/Py/Shell/Menu-Decoder.docx
+++ b/Py/Shell/Menu-Decoder.docx
@@ -417,7 +417,31 @@
                 <w:sz w:val="18"/>
                 <w:szCs w:val="18"/>
               </w:rPr>
-              <w:t>Reinforcement for the idea that a Vector display is sensitive to refresh rate, but is not a Raster display!</w:t>
+              <w:t>Demonstration</w:t>
+            </w:r>
+            <w:r>
+              <w:rPr>
+                <w:rFonts w:ascii="Calibri" w:hAnsi="Calibri"/>
+                <w:sz w:val="18"/>
+                <w:szCs w:val="18"/>
+              </w:rPr>
+              <w:t xml:space="preserve"> that </w:t>
+            </w:r>
+            <w:r>
+              <w:rPr>
+                <w:rFonts w:ascii="Calibri" w:hAnsi="Calibri"/>
+                <w:sz w:val="18"/>
+                <w:szCs w:val="18"/>
+              </w:rPr>
+              <w:t>the WW</w:t>
+            </w:r>
+            <w:r>
+              <w:rPr>
+                <w:rFonts w:ascii="Calibri" w:hAnsi="Calibri"/>
+                <w:sz w:val="18"/>
+                <w:szCs w:val="18"/>
+              </w:rPr>
+              <w:t xml:space="preserve"> Vector display is sensitive to refresh rate!</w:t>
             </w:r>
           </w:p>
         </w:tc>
@@ -700,6 +724,50 @@
                 <w:szCs w:val="18"/>
               </w:rPr>
               <w:t>Interactive game played with Light Gun and CRT display</w:t>
+            </w:r>
+            <w:r>
+              <w:rPr>
+                <w:rFonts w:ascii="Calibri" w:hAnsi="Calibri"/>
+                <w:sz w:val="18"/>
+                <w:szCs w:val="18"/>
+              </w:rPr>
+              <w:t>.</w:t>
+            </w:r>
+          </w:p>
+          <w:p>
+            <w:pPr>
+              <w:pStyle w:val="Standard"/>
+              <w:rPr>
+                <w:rFonts w:ascii="Calibri" w:hAnsi="Calibri"/>
+                <w:sz w:val="18"/>
+                <w:szCs w:val="18"/>
+              </w:rPr>
+            </w:pPr>
+            <w:r>
+              <w:rPr>
+                <w:rFonts w:ascii="Calibri" w:hAnsi="Calibri"/>
+                <w:sz w:val="18"/>
+                <w:szCs w:val="18"/>
+              </w:rPr>
+              <w:t>‘X’ starts playing by clicking on a cell.</w:t>
+            </w:r>
+          </w:p>
+          <w:p>
+            <w:pPr>
+              <w:pStyle w:val="Standard"/>
+              <w:rPr>
+                <w:rFonts w:ascii="Calibri" w:hAnsi="Calibri"/>
+                <w:sz w:val="18"/>
+                <w:szCs w:val="18"/>
+              </w:rPr>
+            </w:pPr>
+            <w:r>
+              <w:rPr>
+                <w:rFonts w:ascii="Calibri" w:hAnsi="Calibri"/>
+                <w:sz w:val="18"/>
+                <w:szCs w:val="18"/>
+              </w:rPr>
+              <w:t>Lower left hot-spot resets the game.</w:t>
             </w:r>
           </w:p>
         </w:tc>

</xml_diff>